<commit_message>
updated my worklog and added the assembler to the git repo
</commit_message>
<xml_diff>
--- a/Design/Milestone 1/Worklogs/worklog1 Will Yelton.docx
+++ b/Design/Milestone 1/Worklogs/worklog1 Will Yelton.docx
@@ -70,6 +70,205 @@
           <w:rtl w:val="0"/>
         </w:rPr>
         <w:t xml:space="preserve">Met with team [4.5 hours]</w:t>
+      </w:r>
+    </w:p>
+    <w:p>
+      <w:pPr>
+        <w:numPr>
+          <w:ilvl w:val="0"/>
+          <w:numId w:val="4"/>
+        </w:numPr>
+        <w:spacing w:after="0" w:afterAutospacing="0" w:before="280" w:lineRule="auto"/>
+        <w:ind w:left="1320" w:right="600" w:hanging="360"/>
+      </w:pPr>
+      <w:r>
+        <w:rPr>
+          <w:rtl w:val="0"/>
+        </w:rPr>
+        <w:t xml:space="preserve">We decided on a very modified load-store design and planned out the whole thing including instructions, transferring it to machine code, and a little bit of discussion about physical architecture and efficiency.</w:t>
+      </w:r>
+    </w:p>
+    <w:p>
+      <w:pPr>
+        <w:numPr>
+          <w:ilvl w:val="0"/>
+          <w:numId w:val="4"/>
+        </w:numPr>
+        <w:spacing w:after="280" w:before="0" w:beforeAutospacing="0" w:lineRule="auto"/>
+        <w:ind w:left="1320" w:right="600" w:hanging="360"/>
+        <w:rPr>
+          <w:u w:val="none"/>
+        </w:rPr>
+      </w:pPr>
+      <w:r>
+        <w:rPr>
+          <w:rtl w:val="0"/>
+        </w:rPr>
+        <w:t xml:space="preserve">I worked on writing the code for Euclid’s algorithm and giving a lot of input on the architecture design.</w:t>
+      </w:r>
+    </w:p>
+    <w:p>
+      <w:pPr>
+        <w:spacing w:after="280" w:before="280" w:lineRule="auto"/>
+        <w:ind w:right="600"/>
+        <w:rPr>
+          <w:u w:val="single"/>
+        </w:rPr>
+      </w:pPr>
+      <w:r>
+        <w:rPr>
+          <w:rtl w:val="0"/>
+        </w:rPr>
+        <w:tab/>
+      </w:r>
+      <w:r>
+        <w:rPr>
+          <w:u w:val="single"/>
+          <w:rtl w:val="0"/>
+        </w:rPr>
+        <w:t xml:space="preserve">Wednesday, January 15, 2020</w:t>
+      </w:r>
+    </w:p>
+    <w:p>
+      <w:pPr>
+        <w:spacing w:after="280" w:before="280" w:lineRule="auto"/>
+        <w:ind w:right="600"/>
+        <w:rPr/>
+      </w:pPr>
+      <w:r>
+        <w:rPr>
+          <w:u w:val="single"/>
+          <w:rtl w:val="0"/>
+        </w:rPr>
+        <w:tab/>
+      </w:r>
+      <w:r>
+        <w:rPr>
+          <w:rtl w:val="0"/>
+        </w:rPr>
+        <w:t xml:space="preserve">Corrected some errors in the Euclid’s Algorithm Code [30 min]</w:t>
+      </w:r>
+    </w:p>
+    <w:p>
+      <w:pPr>
+        <w:numPr>
+          <w:ilvl w:val="0"/>
+          <w:numId w:val="7"/>
+        </w:numPr>
+        <w:spacing w:after="0" w:afterAutospacing="0" w:before="280" w:lineRule="auto"/>
+        <w:ind w:left="1440" w:right="600" w:hanging="360"/>
+        <w:rPr>
+          <w:u w:val="none"/>
+        </w:rPr>
+      </w:pPr>
+      <w:r>
+        <w:rPr>
+          <w:rtl w:val="0"/>
+        </w:rPr>
+        <w:t xml:space="preserve">Changed li to lli</w:t>
+      </w:r>
+    </w:p>
+    <w:p>
+      <w:pPr>
+        <w:numPr>
+          <w:ilvl w:val="0"/>
+          <w:numId w:val="7"/>
+        </w:numPr>
+        <w:spacing w:after="0" w:afterAutospacing="0" w:before="0" w:beforeAutospacing="0" w:lineRule="auto"/>
+        <w:ind w:left="1440" w:right="600" w:hanging="360"/>
+        <w:rPr>
+          <w:u w:val="none"/>
+        </w:rPr>
+      </w:pPr>
+      <w:r>
+        <w:rPr>
+          <w:rtl w:val="0"/>
+        </w:rPr>
+        <w:t xml:space="preserve">Added the machine code for J and Jal</w:t>
+      </w:r>
+    </w:p>
+    <w:p>
+      <w:pPr>
+        <w:numPr>
+          <w:ilvl w:val="0"/>
+          <w:numId w:val="7"/>
+        </w:numPr>
+        <w:spacing w:after="280" w:before="0" w:beforeAutospacing="0" w:lineRule="auto"/>
+        <w:ind w:left="1440" w:right="600" w:hanging="360"/>
+        <w:rPr>
+          <w:u w:val="none"/>
+        </w:rPr>
+      </w:pPr>
+      <w:r>
+        <w:rPr>
+          <w:rtl w:val="0"/>
+        </w:rPr>
+        <w:t xml:space="preserve">Changed the immediates in the load and store word commands to load/store in the correct place on the stack for our architecture.</w:t>
+      </w:r>
+    </w:p>
+    <w:p>
+      <w:pPr>
+        <w:spacing w:after="280" w:before="280" w:lineRule="auto"/>
+        <w:ind w:right="600"/>
+        <w:rPr/>
+      </w:pPr>
+      <w:r>
+        <w:rPr>
+          <w:rtl w:val="0"/>
+        </w:rPr>
+        <w:tab/>
+        <w:t xml:space="preserve">Met with team [15 min]</w:t>
+      </w:r>
+    </w:p>
+    <w:p>
+      <w:pPr>
+        <w:numPr>
+          <w:ilvl w:val="0"/>
+          <w:numId w:val="6"/>
+        </w:numPr>
+        <w:spacing w:after="0" w:afterAutospacing="0" w:before="280" w:lineRule="auto"/>
+        <w:ind w:left="1440" w:right="600" w:hanging="360"/>
+        <w:rPr>
+          <w:u w:val="none"/>
+        </w:rPr>
+      </w:pPr>
+      <w:r>
+        <w:rPr>
+          <w:rtl w:val="0"/>
+        </w:rPr>
+        <w:t xml:space="preserve">Decided on Milestone 2 tasks</w:t>
+      </w:r>
+    </w:p>
+    <w:p>
+      <w:pPr>
+        <w:numPr>
+          <w:ilvl w:val="0"/>
+          <w:numId w:val="6"/>
+        </w:numPr>
+        <w:spacing w:after="280" w:before="0" w:beforeAutospacing="0" w:lineRule="auto"/>
+        <w:ind w:left="1440" w:right="600" w:hanging="360"/>
+        <w:rPr>
+          <w:u w:val="none"/>
+        </w:rPr>
+      </w:pPr>
+      <w:r>
+        <w:rPr>
+          <w:rtl w:val="0"/>
+        </w:rPr>
+        <w:t xml:space="preserve">Some miscellaneous fixes for the design document and instructions </w:t>
+      </w:r>
+    </w:p>
+    <w:p>
+      <w:pPr>
+        <w:spacing w:after="280" w:before="280" w:lineRule="auto"/>
+        <w:ind w:left="600" w:right="600" w:firstLine="0"/>
+        <w:rPr/>
+      </w:pPr>
+      <w:r>
+        <w:rPr>
+          <w:rtl w:val="0"/>
+        </w:rPr>
+        <w:t xml:space="preserve">My tasks for Milestone 2:</w:t>
       </w:r>
     </w:p>
     <w:p>
@@ -85,7 +284,7 @@
         <w:rPr>
           <w:rtl w:val="0"/>
         </w:rPr>
-        <w:t xml:space="preserve">We decided on a very modified load-store design and planned out the whole thing including instructions, transferring it to machine code, and a little bit of discussion about physical architecture and efficiency.</w:t>
+        <w:t xml:space="preserve">Work on RTL instructions (all of us will do this)</w:t>
       </w:r>
     </w:p>
     <w:p>
@@ -96,37 +295,12 @@
         </w:numPr>
         <w:spacing w:after="280" w:before="0" w:beforeAutospacing="0" w:lineRule="auto"/>
         <w:ind w:left="1320" w:right="600" w:hanging="360"/>
-        <w:rPr>
-          <w:u w:val="none"/>
-        </w:rPr>
-      </w:pPr>
-      <w:r>
-        <w:rPr>
-          <w:rtl w:val="0"/>
-        </w:rPr>
-        <w:t xml:space="preserve">I worked on writing the code for Euclid’s algorithm and giving a lot of input on the architecture design.</w:t>
-      </w:r>
-    </w:p>
-    <w:p>
-      <w:pPr>
-        <w:spacing w:after="280" w:before="280" w:lineRule="auto"/>
-        <w:ind w:right="600"/>
-        <w:rPr>
-          <w:u w:val="single"/>
-        </w:rPr>
-      </w:pPr>
-      <w:r>
-        <w:rPr>
-          <w:rtl w:val="0"/>
-        </w:rPr>
-        <w:tab/>
-      </w:r>
-      <w:r>
-        <w:rPr>
-          <w:u w:val="single"/>
-          <w:rtl w:val="0"/>
-        </w:rPr>
-        <w:t xml:space="preserve">Wednesday, January 15, 2020</w:t>
+      </w:pPr>
+      <w:r>
+        <w:rPr>
+          <w:rtl w:val="0"/>
+        </w:rPr>
+        <w:t xml:space="preserve">Start working on an assembler</w:t>
       </w:r>
     </w:p>
     <w:p>
@@ -137,23 +311,107 @@
       </w:pPr>
       <w:r>
         <w:rPr>
+          <w:rtl w:val="0"/>
+        </w:rPr>
+      </w:r>
+    </w:p>
+    <w:p>
+      <w:pPr>
+        <w:spacing w:after="280" w:before="280" w:lineRule="auto"/>
+        <w:ind w:right="600"/>
+        <w:rPr/>
+      </w:pPr>
+      <w:r>
+        <w:rPr>
+          <w:rtl w:val="0"/>
+        </w:rPr>
+        <w:tab/>
+      </w:r>
+      <w:r>
+        <w:rPr>
+          <w:b w:val="1"/>
+          <w:rtl w:val="0"/>
+        </w:rPr>
+        <w:t xml:space="preserve">MILESTONE 2 WORK:</w:t>
+      </w:r>
+      <w:r>
+        <w:rPr>
+          <w:rtl w:val="0"/>
+        </w:rPr>
+      </w:r>
+    </w:p>
+    <w:p>
+      <w:pPr>
+        <w:spacing w:after="280" w:before="280" w:lineRule="auto"/>
+        <w:ind w:right="600"/>
+        <w:rPr/>
+      </w:pPr>
+      <w:r>
+        <w:rPr>
+          <w:rtl w:val="0"/>
+        </w:rPr>
+        <w:tab/>
+      </w:r>
+      <w:r>
+        <w:rPr>
           <w:u w:val="single"/>
           <w:rtl w:val="0"/>
         </w:rPr>
+        <w:t xml:space="preserve">Tuesday, January 20. 2020</w:t>
+      </w:r>
+      <w:r>
+        <w:rPr>
+          <w:rtl w:val="0"/>
+        </w:rPr>
+      </w:r>
+    </w:p>
+    <w:p>
+      <w:pPr>
+        <w:spacing w:after="280" w:before="280" w:lineRule="auto"/>
+        <w:ind w:right="600"/>
+        <w:rPr/>
+      </w:pPr>
+      <w:r>
+        <w:rPr>
+          <w:rtl w:val="0"/>
+        </w:rPr>
         <w:tab/>
-      </w:r>
-      <w:r>
-        <w:rPr>
-          <w:rtl w:val="0"/>
-        </w:rPr>
-        <w:t xml:space="preserve">Corrected some errors in the Euclid’s Algorithm Code [30 min]</w:t>
+        <w:t xml:space="preserve">Wrote a basic assembler  [30 min]</w:t>
+      </w:r>
+    </w:p>
+    <w:p>
+      <w:pPr>
+        <w:spacing w:after="280" w:before="280" w:lineRule="auto"/>
+        <w:ind w:right="600"/>
+        <w:rPr/>
+      </w:pPr>
+      <w:r>
+        <w:rPr>
+          <w:rtl w:val="0"/>
+        </w:rPr>
+        <w:tab/>
+        <w:t xml:space="preserve">Corrected some errors in the design document [30 min]</w:t>
+      </w:r>
+    </w:p>
+    <w:p>
+      <w:pPr>
+        <w:spacing w:after="280" w:before="280" w:lineRule="auto"/>
+        <w:ind w:right="600"/>
+        <w:rPr/>
+      </w:pPr>
+      <w:r>
+        <w:rPr>
+          <w:rtl w:val="0"/>
+        </w:rPr>
+        <w:tab/>
+        <w:t xml:space="preserve">Met with team [2 hours]</w:t>
       </w:r>
     </w:p>
     <w:p>
       <w:pPr>
         <w:numPr>
           <w:ilvl w:val="0"/>
-          <w:numId w:val="6"/>
+          <w:numId w:val="2"/>
         </w:numPr>
         <w:spacing w:after="0" w:afterAutospacing="0" w:before="280" w:lineRule="auto"/>
         <w:ind w:left="1440" w:right="600" w:hanging="360"/>
@@ -165,14 +423,14 @@
         <w:rPr>
           <w:rtl w:val="0"/>
         </w:rPr>
-        <w:t xml:space="preserve">Changed li to lli</w:t>
+        <w:t xml:space="preserve">Wrote the RTL for all or our instructions</w:t>
       </w:r>
     </w:p>
     <w:p>
       <w:pPr>
         <w:numPr>
           <w:ilvl w:val="0"/>
-          <w:numId w:val="6"/>
+          <w:numId w:val="2"/>
         </w:numPr>
         <w:spacing w:after="0" w:afterAutospacing="0" w:before="0" w:beforeAutospacing="0" w:lineRule="auto"/>
         <w:ind w:left="1440" w:right="600" w:hanging="360"/>
@@ -184,17 +442,17 @@
         <w:rPr>
           <w:rtl w:val="0"/>
         </w:rPr>
-        <w:t xml:space="preserve">Added the machine code for J and Jal</w:t>
+        <w:t xml:space="preserve">Discussed some aspects of the datapath</w:t>
       </w:r>
     </w:p>
     <w:p>
       <w:pPr>
         <w:numPr>
-          <w:ilvl w:val="0"/>
-          <w:numId w:val="6"/>
+          <w:ilvl w:val="1"/>
+          <w:numId w:val="2"/>
         </w:numPr>
         <w:spacing w:after="280" w:before="0" w:beforeAutospacing="0" w:lineRule="auto"/>
-        <w:ind w:left="1440" w:right="600" w:hanging="360"/>
+        <w:ind w:left="2160" w:right="600" w:hanging="360"/>
         <w:rPr>
           <w:u w:val="none"/>
         </w:rPr>
@@ -203,7 +461,7 @@
         <w:rPr>
           <w:rtl w:val="0"/>
         </w:rPr>
-        <w:t xml:space="preserve">Changed the immediates in the load and store word commands to load/store in the correct place on the stack for our architecture.</w:t>
+        <w:t xml:space="preserve">Created some designs for some components (like register file)</w:t>
       </w:r>
     </w:p>
     <w:p>
@@ -217,7 +475,46 @@
           <w:rtl w:val="0"/>
         </w:rPr>
         <w:tab/>
-        <w:t xml:space="preserve">Met with team [15 min]</w:t>
+      </w:r>
+      <w:r>
+        <w:rPr>
+          <w:u w:val="single"/>
+          <w:rtl w:val="0"/>
+        </w:rPr>
+        <w:t xml:space="preserve">Wednesday, January 21, 2020</w:t>
+      </w:r>
+      <w:r>
+        <w:rPr>
+          <w:rtl w:val="0"/>
+        </w:rPr>
+      </w:r>
+    </w:p>
+    <w:p>
+      <w:pPr>
+        <w:spacing w:after="280" w:before="280" w:lineRule="auto"/>
+        <w:ind w:right="600"/>
+        <w:rPr/>
+      </w:pPr>
+      <w:r>
+        <w:rPr>
+          <w:rtl w:val="0"/>
+        </w:rPr>
+        <w:tab/>
+        <w:t xml:space="preserve">Added error checking and some more features to the assembler [1 hour]</w:t>
+      </w:r>
+    </w:p>
+    <w:p>
+      <w:pPr>
+        <w:spacing w:after="280" w:before="280" w:lineRule="auto"/>
+        <w:ind w:right="600"/>
+        <w:rPr/>
+      </w:pPr>
+      <w:r>
+        <w:rPr>
+          <w:rtl w:val="0"/>
+        </w:rPr>
+        <w:tab/>
+        <w:t xml:space="preserve">Met with team [30 min]</w:t>
       </w:r>
     </w:p>
     <w:p>
@@ -236,7 +533,26 @@
         <w:rPr>
           <w:rtl w:val="0"/>
         </w:rPr>
-        <w:t xml:space="preserve">Decided on Milestone 2 tasks</w:t>
+        <w:t xml:space="preserve">Corrected some errors in the design document</w:t>
+      </w:r>
+    </w:p>
+    <w:p>
+      <w:pPr>
+        <w:numPr>
+          <w:ilvl w:val="0"/>
+          <w:numId w:val="5"/>
+        </w:numPr>
+        <w:spacing w:after="0" w:afterAutospacing="0" w:before="0" w:beforeAutospacing="0" w:lineRule="auto"/>
+        <w:ind w:left="1440" w:right="600" w:hanging="360"/>
+        <w:rPr>
+          <w:u w:val="none"/>
+        </w:rPr>
+      </w:pPr>
+      <w:r>
+        <w:rPr>
+          <w:rtl w:val="0"/>
+        </w:rPr>
+        <w:t xml:space="preserve">Finished up some work on Milestone 2 (components for RTL instructions)</w:t>
       </w:r>
     </w:p>
     <w:p>
@@ -255,52 +571,7 @@
         <w:rPr>
           <w:rtl w:val="0"/>
         </w:rPr>
-        <w:t xml:space="preserve">Some miscellaneous fixes for the design document and instructions </w:t>
-      </w:r>
-    </w:p>
-    <w:p>
-      <w:pPr>
-        <w:spacing w:after="280" w:before="280" w:lineRule="auto"/>
-        <w:ind w:left="600" w:right="600" w:firstLine="0"/>
-        <w:rPr/>
-      </w:pPr>
-      <w:r>
-        <w:rPr>
-          <w:rtl w:val="0"/>
-        </w:rPr>
-        <w:t xml:space="preserve">My tasks for Milestone 2:</w:t>
-      </w:r>
-    </w:p>
-    <w:p>
-      <w:pPr>
-        <w:numPr>
-          <w:ilvl w:val="0"/>
-          <w:numId w:val="2"/>
-        </w:numPr>
-        <w:spacing w:after="0" w:afterAutospacing="0" w:before="280" w:lineRule="auto"/>
-        <w:ind w:left="1320" w:right="600" w:hanging="360"/>
-      </w:pPr>
-      <w:r>
-        <w:rPr>
-          <w:rtl w:val="0"/>
-        </w:rPr>
-        <w:t xml:space="preserve">Work on RTL instructions (all of us will do this)</w:t>
-      </w:r>
-    </w:p>
-    <w:p>
-      <w:pPr>
-        <w:numPr>
-          <w:ilvl w:val="0"/>
-          <w:numId w:val="2"/>
-        </w:numPr>
-        <w:spacing w:after="280" w:before="0" w:beforeAutospacing="0" w:lineRule="auto"/>
-        <w:ind w:left="1320" w:right="600" w:hanging="360"/>
-      </w:pPr>
-      <w:r>
-        <w:rPr>
-          <w:rtl w:val="0"/>
-        </w:rPr>
-        <w:t xml:space="preserve">Start working on an assembler</w:t>
+        <w:t xml:space="preserve">Fixed comments in Euclid’s algorithm code</w:t>
       </w:r>
     </w:p>
     <w:p>
@@ -313,98 +584,8 @@
         <w:rPr>
           <w:rtl w:val="0"/>
         </w:rPr>
-      </w:r>
-    </w:p>
-    <w:p>
-      <w:pPr>
-        <w:spacing w:after="280" w:before="280" w:lineRule="auto"/>
-        <w:ind w:right="600"/>
-        <w:rPr/>
-      </w:pPr>
-      <w:r>
-        <w:rPr>
-          <w:rtl w:val="0"/>
-        </w:rPr>
         <w:tab/>
-      </w:r>
-      <w:r>
-        <w:rPr>
-          <w:b w:val="1"/>
-          <w:rtl w:val="0"/>
-        </w:rPr>
-        <w:t xml:space="preserve">MILESTONE 2 WORK:</w:t>
-      </w:r>
-      <w:r>
-        <w:rPr>
-          <w:rtl w:val="0"/>
-        </w:rPr>
-      </w:r>
-    </w:p>
-    <w:p>
-      <w:pPr>
-        <w:spacing w:after="280" w:before="280" w:lineRule="auto"/>
-        <w:ind w:right="600"/>
-        <w:rPr/>
-      </w:pPr>
-      <w:r>
-        <w:rPr>
-          <w:rtl w:val="0"/>
-        </w:rPr>
-        <w:tab/>
-      </w:r>
-      <w:r>
-        <w:rPr>
-          <w:u w:val="single"/>
-          <w:rtl w:val="0"/>
-        </w:rPr>
-        <w:t xml:space="preserve">Tuesday, January 20. 2020</w:t>
-      </w:r>
-      <w:r>
-        <w:rPr>
-          <w:rtl w:val="0"/>
-        </w:rPr>
-      </w:r>
-    </w:p>
-    <w:p>
-      <w:pPr>
-        <w:spacing w:after="280" w:before="280" w:lineRule="auto"/>
-        <w:ind w:right="600"/>
-        <w:rPr/>
-      </w:pPr>
-      <w:r>
-        <w:rPr>
-          <w:rtl w:val="0"/>
-        </w:rPr>
-        <w:tab/>
-        <w:t xml:space="preserve">Wrote a basic assembler  [30 min]</w:t>
-      </w:r>
-    </w:p>
-    <w:p>
-      <w:pPr>
-        <w:spacing w:after="280" w:before="280" w:lineRule="auto"/>
-        <w:ind w:right="600"/>
-        <w:rPr/>
-      </w:pPr>
-      <w:r>
-        <w:rPr>
-          <w:rtl w:val="0"/>
-        </w:rPr>
-        <w:tab/>
-        <w:t xml:space="preserve">Corrected some errors in the design document [30 min]</w:t>
-      </w:r>
-    </w:p>
-    <w:p>
-      <w:pPr>
-        <w:spacing w:after="280" w:before="280" w:lineRule="auto"/>
-        <w:ind w:right="600"/>
-        <w:rPr/>
-      </w:pPr>
-      <w:r>
-        <w:rPr>
-          <w:rtl w:val="0"/>
-        </w:rPr>
-        <w:tab/>
-        <w:t xml:space="preserve">Met with team [2 hours]</w:t>
+        <w:t xml:space="preserve">Tasks for milestone 3:</w:t>
       </w:r>
     </w:p>
     <w:p>
@@ -423,7 +604,26 @@
         <w:rPr>
           <w:rtl w:val="0"/>
         </w:rPr>
-        <w:t xml:space="preserve">Wrote the RTL for all or our instructions</w:t>
+        <w:t xml:space="preserve">Create some hardware components</w:t>
+      </w:r>
+    </w:p>
+    <w:p>
+      <w:pPr>
+        <w:numPr>
+          <w:ilvl w:val="1"/>
+          <w:numId w:val="1"/>
+        </w:numPr>
+        <w:spacing w:after="0" w:afterAutospacing="0" w:before="0" w:beforeAutospacing="0" w:lineRule="auto"/>
+        <w:ind w:left="2160" w:right="600" w:hanging="360"/>
+        <w:rPr>
+          <w:u w:val="none"/>
+        </w:rPr>
+      </w:pPr>
+      <w:r>
+        <w:rPr>
+          <w:rtl w:val="0"/>
+        </w:rPr>
+        <w:t xml:space="preserve">Not decided who is doing which components</w:t>
       </w:r>
     </w:p>
     <w:p>
@@ -442,7 +642,7 @@
         <w:rPr>
           <w:rtl w:val="0"/>
         </w:rPr>
-        <w:t xml:space="preserve">Discussed some aspects of the datapath</w:t>
+        <w:t xml:space="preserve">Finalize assembler</w:t>
       </w:r>
     </w:p>
     <w:p>
@@ -451,7 +651,7 @@
           <w:ilvl w:val="1"/>
           <w:numId w:val="1"/>
         </w:numPr>
-        <w:spacing w:after="280" w:before="0" w:beforeAutospacing="0" w:lineRule="auto"/>
+        <w:spacing w:after="0" w:afterAutospacing="0" w:before="0" w:beforeAutospacing="0" w:lineRule="auto"/>
         <w:ind w:left="2160" w:right="600" w:hanging="360"/>
         <w:rPr>
           <w:u w:val="none"/>
@@ -461,86 +661,14 @@
         <w:rPr>
           <w:rtl w:val="0"/>
         </w:rPr>
-        <w:t xml:space="preserve">Created some designs for some components (like register file)</w:t>
-      </w:r>
-    </w:p>
-    <w:p>
-      <w:pPr>
-        <w:spacing w:after="280" w:before="280" w:lineRule="auto"/>
-        <w:ind w:right="600"/>
-        <w:rPr/>
-      </w:pPr>
-      <w:r>
-        <w:rPr>
-          <w:rtl w:val="0"/>
-        </w:rPr>
-        <w:tab/>
-      </w:r>
-      <w:r>
-        <w:rPr>
-          <w:u w:val="single"/>
-          <w:rtl w:val="0"/>
-        </w:rPr>
-        <w:t xml:space="preserve">Wednesday, January 21, 2020</w:t>
-      </w:r>
-      <w:r>
-        <w:rPr>
-          <w:rtl w:val="0"/>
-        </w:rPr>
-      </w:r>
-    </w:p>
-    <w:p>
-      <w:pPr>
-        <w:spacing w:after="280" w:before="280" w:lineRule="auto"/>
-        <w:ind w:right="600"/>
-        <w:rPr/>
-      </w:pPr>
-      <w:r>
-        <w:rPr>
-          <w:rtl w:val="0"/>
-        </w:rPr>
-        <w:tab/>
-        <w:t xml:space="preserve">Added error checking and some more features to the assembler [1 hour]</w:t>
-      </w:r>
-    </w:p>
-    <w:p>
-      <w:pPr>
-        <w:spacing w:after="280" w:before="280" w:lineRule="auto"/>
-        <w:ind w:right="600"/>
-        <w:rPr/>
-      </w:pPr>
-      <w:r>
-        <w:rPr>
-          <w:rtl w:val="0"/>
-        </w:rPr>
-        <w:tab/>
-        <w:t xml:space="preserve">Met with team [30 min]</w:t>
+        <w:t xml:space="preserve">Make labels work properly</w:t>
       </w:r>
     </w:p>
     <w:p>
       <w:pPr>
         <w:numPr>
           <w:ilvl w:val="0"/>
-          <w:numId w:val="4"/>
-        </w:numPr>
-        <w:spacing w:after="0" w:afterAutospacing="0" w:before="280" w:lineRule="auto"/>
-        <w:ind w:left="1440" w:right="600" w:hanging="360"/>
-        <w:rPr>
-          <w:u w:val="none"/>
-        </w:rPr>
-      </w:pPr>
-      <w:r>
-        <w:rPr>
-          <w:rtl w:val="0"/>
-        </w:rPr>
-        <w:t xml:space="preserve">Corrected some errors in the design document</w:t>
-      </w:r>
-    </w:p>
-    <w:p>
-      <w:pPr>
-        <w:numPr>
-          <w:ilvl w:val="0"/>
-          <w:numId w:val="4"/>
+          <w:numId w:val="1"/>
         </w:numPr>
         <w:spacing w:after="280" w:before="0" w:beforeAutospacing="0" w:lineRule="auto"/>
         <w:ind w:left="1440" w:right="600" w:hanging="360"/>
@@ -552,7 +680,7 @@
         <w:rPr>
           <w:rtl w:val="0"/>
         </w:rPr>
-        <w:t xml:space="preserve">Finished up some work on Milestone 2 (components for RTL instructions)</w:t>
+        <w:t xml:space="preserve">Work on component tests</w:t>
       </w:r>
       <w:r>
         <w:rPr>
@@ -684,11 +812,11 @@
   <w:abstractNum w:abstractNumId="2">
     <w:lvl w:ilvl="0">
       <w:start w:val="1"/>
-      <w:numFmt w:val="decimal"/>
-      <w:lvlText w:val="%1."/>
-      <w:lvlJc w:val="left"/>
-      <w:pPr>
-        <w:ind w:left="720" w:hanging="360"/>
+      <w:numFmt w:val="bullet"/>
+      <w:lvlText w:val="●"/>
+      <w:lvlJc w:val="left"/>
+      <w:pPr>
+        <w:ind w:left="1440" w:hanging="360"/>
       </w:pPr>
       <w:rPr>
         <w:u w:val="none"/>
@@ -696,11 +824,11 @@
     </w:lvl>
     <w:lvl w:ilvl="1">
       <w:start w:val="1"/>
-      <w:numFmt w:val="lowerLetter"/>
-      <w:lvlText w:val="%2."/>
-      <w:lvlJc w:val="left"/>
-      <w:pPr>
-        <w:ind w:left="1440" w:hanging="360"/>
+      <w:numFmt w:val="bullet"/>
+      <w:lvlText w:val="○"/>
+      <w:lvlJc w:val="left"/>
+      <w:pPr>
+        <w:ind w:left="2160" w:hanging="360"/>
       </w:pPr>
       <w:rPr>
         <w:u w:val="none"/>
@@ -708,11 +836,11 @@
     </w:lvl>
     <w:lvl w:ilvl="2">
       <w:start w:val="1"/>
-      <w:numFmt w:val="lowerRoman"/>
-      <w:lvlText w:val="%3."/>
-      <w:lvlJc w:val="left"/>
-      <w:pPr>
-        <w:ind w:left="2160" w:hanging="360"/>
+      <w:numFmt w:val="bullet"/>
+      <w:lvlText w:val="■"/>
+      <w:lvlJc w:val="left"/>
+      <w:pPr>
+        <w:ind w:left="2880" w:hanging="360"/>
       </w:pPr>
       <w:rPr>
         <w:u w:val="none"/>
@@ -720,11 +848,11 @@
     </w:lvl>
     <w:lvl w:ilvl="3">
       <w:start w:val="1"/>
-      <w:numFmt w:val="decimal"/>
-      <w:lvlText w:val="%4."/>
-      <w:lvlJc w:val="left"/>
-      <w:pPr>
-        <w:ind w:left="2880" w:hanging="360"/>
+      <w:numFmt w:val="bullet"/>
+      <w:lvlText w:val="●"/>
+      <w:lvlJc w:val="left"/>
+      <w:pPr>
+        <w:ind w:left="3600" w:hanging="360"/>
       </w:pPr>
       <w:rPr>
         <w:u w:val="none"/>
@@ -732,11 +860,11 @@
     </w:lvl>
     <w:lvl w:ilvl="4">
       <w:start w:val="1"/>
-      <w:numFmt w:val="lowerLetter"/>
-      <w:lvlText w:val="%5."/>
-      <w:lvlJc w:val="left"/>
-      <w:pPr>
-        <w:ind w:left="3600" w:hanging="360"/>
+      <w:numFmt w:val="bullet"/>
+      <w:lvlText w:val="○"/>
+      <w:lvlJc w:val="left"/>
+      <w:pPr>
+        <w:ind w:left="4320" w:hanging="360"/>
       </w:pPr>
       <w:rPr>
         <w:u w:val="none"/>
@@ -744,11 +872,11 @@
     </w:lvl>
     <w:lvl w:ilvl="5">
       <w:start w:val="1"/>
-      <w:numFmt w:val="lowerRoman"/>
-      <w:lvlText w:val="%6."/>
-      <w:lvlJc w:val="left"/>
-      <w:pPr>
-        <w:ind w:left="4320" w:hanging="360"/>
+      <w:numFmt w:val="bullet"/>
+      <w:lvlText w:val="■"/>
+      <w:lvlJc w:val="left"/>
+      <w:pPr>
+        <w:ind w:left="5040" w:hanging="360"/>
       </w:pPr>
       <w:rPr>
         <w:u w:val="none"/>
@@ -756,11 +884,11 @@
     </w:lvl>
     <w:lvl w:ilvl="6">
       <w:start w:val="1"/>
-      <w:numFmt w:val="decimal"/>
-      <w:lvlText w:val="%7."/>
-      <w:lvlJc w:val="left"/>
-      <w:pPr>
-        <w:ind w:left="5040" w:hanging="360"/>
+      <w:numFmt w:val="bullet"/>
+      <w:lvlText w:val="●"/>
+      <w:lvlJc w:val="left"/>
+      <w:pPr>
+        <w:ind w:left="5760" w:hanging="360"/>
       </w:pPr>
       <w:rPr>
         <w:u w:val="none"/>
@@ -768,11 +896,11 @@
     </w:lvl>
     <w:lvl w:ilvl="7">
       <w:start w:val="1"/>
-      <w:numFmt w:val="lowerLetter"/>
-      <w:lvlText w:val="%8."/>
-      <w:lvlJc w:val="left"/>
-      <w:pPr>
-        <w:ind w:left="5760" w:hanging="360"/>
+      <w:numFmt w:val="bullet"/>
+      <w:lvlText w:val="○"/>
+      <w:lvlJc w:val="left"/>
+      <w:pPr>
+        <w:ind w:left="6480" w:hanging="360"/>
       </w:pPr>
       <w:rPr>
         <w:u w:val="none"/>
@@ -780,11 +908,11 @@
     </w:lvl>
     <w:lvl w:ilvl="8">
       <w:start w:val="1"/>
-      <w:numFmt w:val="lowerRoman"/>
-      <w:lvlText w:val="%9."/>
-      <w:lvlJc w:val="left"/>
-      <w:pPr>
-        <w:ind w:left="6480" w:hanging="360"/>
+      <w:numFmt w:val="bullet"/>
+      <w:lvlText w:val="■"/>
+      <w:lvlJc w:val="left"/>
+      <w:pPr>
+        <w:ind w:left="7200" w:hanging="360"/>
       </w:pPr>
       <w:rPr>
         <w:u w:val="none"/>
@@ -794,8 +922,8 @@
   <w:abstractNum w:abstractNumId="3">
     <w:lvl w:ilvl="0">
       <w:start w:val="1"/>
-      <w:numFmt w:val="bullet"/>
-      <w:lvlText w:val="●"/>
+      <w:numFmt w:val="decimal"/>
+      <w:lvlText w:val="%1."/>
       <w:lvlJc w:val="left"/>
       <w:pPr>
         <w:ind w:left="720" w:hanging="360"/>
@@ -806,8 +934,8 @@
     </w:lvl>
     <w:lvl w:ilvl="1">
       <w:start w:val="1"/>
-      <w:numFmt w:val="bullet"/>
-      <w:lvlText w:val="○"/>
+      <w:numFmt w:val="lowerLetter"/>
+      <w:lvlText w:val="%2."/>
       <w:lvlJc w:val="left"/>
       <w:pPr>
         <w:ind w:left="1440" w:hanging="360"/>
@@ -818,8 +946,8 @@
     </w:lvl>
     <w:lvl w:ilvl="2">
       <w:start w:val="1"/>
-      <w:numFmt w:val="bullet"/>
-      <w:lvlText w:val="■"/>
+      <w:numFmt w:val="lowerRoman"/>
+      <w:lvlText w:val="%3."/>
       <w:lvlJc w:val="left"/>
       <w:pPr>
         <w:ind w:left="2160" w:hanging="360"/>
@@ -830,8 +958,8 @@
     </w:lvl>
     <w:lvl w:ilvl="3">
       <w:start w:val="1"/>
-      <w:numFmt w:val="bullet"/>
-      <w:lvlText w:val="●"/>
+      <w:numFmt w:val="decimal"/>
+      <w:lvlText w:val="%4."/>
       <w:lvlJc w:val="left"/>
       <w:pPr>
         <w:ind w:left="2880" w:hanging="360"/>
@@ -842,8 +970,8 @@
     </w:lvl>
     <w:lvl w:ilvl="4">
       <w:start w:val="1"/>
-      <w:numFmt w:val="bullet"/>
-      <w:lvlText w:val="○"/>
+      <w:numFmt w:val="lowerLetter"/>
+      <w:lvlText w:val="%5."/>
       <w:lvlJc w:val="left"/>
       <w:pPr>
         <w:ind w:left="3600" w:hanging="360"/>
@@ -854,8 +982,8 @@
     </w:lvl>
     <w:lvl w:ilvl="5">
       <w:start w:val="1"/>
-      <w:numFmt w:val="bullet"/>
-      <w:lvlText w:val="■"/>
+      <w:numFmt w:val="lowerRoman"/>
+      <w:lvlText w:val="%6."/>
       <w:lvlJc w:val="left"/>
       <w:pPr>
         <w:ind w:left="4320" w:hanging="360"/>
@@ -866,8 +994,8 @@
     </w:lvl>
     <w:lvl w:ilvl="6">
       <w:start w:val="1"/>
-      <w:numFmt w:val="bullet"/>
-      <w:lvlText w:val="●"/>
+      <w:numFmt w:val="decimal"/>
+      <w:lvlText w:val="%7."/>
       <w:lvlJc w:val="left"/>
       <w:pPr>
         <w:ind w:left="5040" w:hanging="360"/>
@@ -878,8 +1006,8 @@
     </w:lvl>
     <w:lvl w:ilvl="7">
       <w:start w:val="1"/>
-      <w:numFmt w:val="bullet"/>
-      <w:lvlText w:val="○"/>
+      <w:numFmt w:val="lowerLetter"/>
+      <w:lvlText w:val="%8."/>
       <w:lvlJc w:val="left"/>
       <w:pPr>
         <w:ind w:left="5760" w:hanging="360"/>
@@ -890,8 +1018,8 @@
     </w:lvl>
     <w:lvl w:ilvl="8">
       <w:start w:val="1"/>
-      <w:numFmt w:val="bullet"/>
-      <w:lvlText w:val="■"/>
+      <w:numFmt w:val="lowerRoman"/>
+      <w:lvlText w:val="%9."/>
       <w:lvlJc w:val="left"/>
       <w:pPr>
         <w:ind w:left="6480" w:hanging="360"/>
@@ -908,103 +1036,103 @@
       <w:lvlText w:val="●"/>
       <w:lvlJc w:val="left"/>
       <w:pPr>
+        <w:ind w:left="720" w:hanging="360"/>
+      </w:pPr>
+      <w:rPr>
+        <w:u w:val="none"/>
+      </w:rPr>
+    </w:lvl>
+    <w:lvl w:ilvl="1">
+      <w:start w:val="1"/>
+      <w:numFmt w:val="bullet"/>
+      <w:lvlText w:val="○"/>
+      <w:lvlJc w:val="left"/>
+      <w:pPr>
         <w:ind w:left="1440" w:hanging="360"/>
       </w:pPr>
       <w:rPr>
         <w:u w:val="none"/>
       </w:rPr>
     </w:lvl>
-    <w:lvl w:ilvl="1">
+    <w:lvl w:ilvl="2">
+      <w:start w:val="1"/>
+      <w:numFmt w:val="bullet"/>
+      <w:lvlText w:val="■"/>
+      <w:lvlJc w:val="left"/>
+      <w:pPr>
+        <w:ind w:left="2160" w:hanging="360"/>
+      </w:pPr>
+      <w:rPr>
+        <w:u w:val="none"/>
+      </w:rPr>
+    </w:lvl>
+    <w:lvl w:ilvl="3">
+      <w:start w:val="1"/>
+      <w:numFmt w:val="bullet"/>
+      <w:lvlText w:val="●"/>
+      <w:lvlJc w:val="left"/>
+      <w:pPr>
+        <w:ind w:left="2880" w:hanging="360"/>
+      </w:pPr>
+      <w:rPr>
+        <w:u w:val="none"/>
+      </w:rPr>
+    </w:lvl>
+    <w:lvl w:ilvl="4">
       <w:start w:val="1"/>
       <w:numFmt w:val="bullet"/>
       <w:lvlText w:val="○"/>
       <w:lvlJc w:val="left"/>
       <w:pPr>
-        <w:ind w:left="2160" w:hanging="360"/>
-      </w:pPr>
-      <w:rPr>
-        <w:u w:val="none"/>
-      </w:rPr>
-    </w:lvl>
-    <w:lvl w:ilvl="2">
+        <w:ind w:left="3600" w:hanging="360"/>
+      </w:pPr>
+      <w:rPr>
+        <w:u w:val="none"/>
+      </w:rPr>
+    </w:lvl>
+    <w:lvl w:ilvl="5">
       <w:start w:val="1"/>
       <w:numFmt w:val="bullet"/>
       <w:lvlText w:val="■"/>
       <w:lvlJc w:val="left"/>
       <w:pPr>
-        <w:ind w:left="2880" w:hanging="360"/>
-      </w:pPr>
-      <w:rPr>
-        <w:u w:val="none"/>
-      </w:rPr>
-    </w:lvl>
-    <w:lvl w:ilvl="3">
+        <w:ind w:left="4320" w:hanging="360"/>
+      </w:pPr>
+      <w:rPr>
+        <w:u w:val="none"/>
+      </w:rPr>
+    </w:lvl>
+    <w:lvl w:ilvl="6">
       <w:start w:val="1"/>
       <w:numFmt w:val="bullet"/>
       <w:lvlText w:val="●"/>
       <w:lvlJc w:val="left"/>
       <w:pPr>
-        <w:ind w:left="3600" w:hanging="360"/>
-      </w:pPr>
-      <w:rPr>
-        <w:u w:val="none"/>
-      </w:rPr>
-    </w:lvl>
-    <w:lvl w:ilvl="4">
+        <w:ind w:left="5040" w:hanging="360"/>
+      </w:pPr>
+      <w:rPr>
+        <w:u w:val="none"/>
+      </w:rPr>
+    </w:lvl>
+    <w:lvl w:ilvl="7">
       <w:start w:val="1"/>
       <w:numFmt w:val="bullet"/>
       <w:lvlText w:val="○"/>
       <w:lvlJc w:val="left"/>
       <w:pPr>
-        <w:ind w:left="4320" w:hanging="360"/>
-      </w:pPr>
-      <w:rPr>
-        <w:u w:val="none"/>
-      </w:rPr>
-    </w:lvl>
-    <w:lvl w:ilvl="5">
+        <w:ind w:left="5760" w:hanging="360"/>
+      </w:pPr>
+      <w:rPr>
+        <w:u w:val="none"/>
+      </w:rPr>
+    </w:lvl>
+    <w:lvl w:ilvl="8">
       <w:start w:val="1"/>
       <w:numFmt w:val="bullet"/>
       <w:lvlText w:val="■"/>
       <w:lvlJc w:val="left"/>
       <w:pPr>
-        <w:ind w:left="5040" w:hanging="360"/>
-      </w:pPr>
-      <w:rPr>
-        <w:u w:val="none"/>
-      </w:rPr>
-    </w:lvl>
-    <w:lvl w:ilvl="6">
-      <w:start w:val="1"/>
-      <w:numFmt w:val="bullet"/>
-      <w:lvlText w:val="●"/>
-      <w:lvlJc w:val="left"/>
-      <w:pPr>
-        <w:ind w:left="5760" w:hanging="360"/>
-      </w:pPr>
-      <w:rPr>
-        <w:u w:val="none"/>
-      </w:rPr>
-    </w:lvl>
-    <w:lvl w:ilvl="7">
-      <w:start w:val="1"/>
-      <w:numFmt w:val="bullet"/>
-      <w:lvlText w:val="○"/>
-      <w:lvlJc w:val="left"/>
-      <w:pPr>
         <w:ind w:left="6480" w:hanging="360"/>
-      </w:pPr>
-      <w:rPr>
-        <w:u w:val="none"/>
-      </w:rPr>
-    </w:lvl>
-    <w:lvl w:ilvl="8">
-      <w:start w:val="1"/>
-      <w:numFmt w:val="bullet"/>
-      <w:lvlText w:val="■"/>
-      <w:lvlJc w:val="left"/>
-      <w:pPr>
-        <w:ind w:left="7200" w:hanging="360"/>
       </w:pPr>
       <w:rPr>
         <w:u w:val="none"/>
@@ -1122,6 +1250,116 @@
     </w:lvl>
   </w:abstractNum>
   <w:abstractNum w:abstractNumId="6">
+    <w:lvl w:ilvl="0">
+      <w:start w:val="1"/>
+      <w:numFmt w:val="bullet"/>
+      <w:lvlText w:val="●"/>
+      <w:lvlJc w:val="left"/>
+      <w:pPr>
+        <w:ind w:left="1440" w:hanging="360"/>
+      </w:pPr>
+      <w:rPr>
+        <w:u w:val="none"/>
+      </w:rPr>
+    </w:lvl>
+    <w:lvl w:ilvl="1">
+      <w:start w:val="1"/>
+      <w:numFmt w:val="bullet"/>
+      <w:lvlText w:val="○"/>
+      <w:lvlJc w:val="left"/>
+      <w:pPr>
+        <w:ind w:left="2160" w:hanging="360"/>
+      </w:pPr>
+      <w:rPr>
+        <w:u w:val="none"/>
+      </w:rPr>
+    </w:lvl>
+    <w:lvl w:ilvl="2">
+      <w:start w:val="1"/>
+      <w:numFmt w:val="bullet"/>
+      <w:lvlText w:val="■"/>
+      <w:lvlJc w:val="left"/>
+      <w:pPr>
+        <w:ind w:left="2880" w:hanging="360"/>
+      </w:pPr>
+      <w:rPr>
+        <w:u w:val="none"/>
+      </w:rPr>
+    </w:lvl>
+    <w:lvl w:ilvl="3">
+      <w:start w:val="1"/>
+      <w:numFmt w:val="bullet"/>
+      <w:lvlText w:val="●"/>
+      <w:lvlJc w:val="left"/>
+      <w:pPr>
+        <w:ind w:left="3600" w:hanging="360"/>
+      </w:pPr>
+      <w:rPr>
+        <w:u w:val="none"/>
+      </w:rPr>
+    </w:lvl>
+    <w:lvl w:ilvl="4">
+      <w:start w:val="1"/>
+      <w:numFmt w:val="bullet"/>
+      <w:lvlText w:val="○"/>
+      <w:lvlJc w:val="left"/>
+      <w:pPr>
+        <w:ind w:left="4320" w:hanging="360"/>
+      </w:pPr>
+      <w:rPr>
+        <w:u w:val="none"/>
+      </w:rPr>
+    </w:lvl>
+    <w:lvl w:ilvl="5">
+      <w:start w:val="1"/>
+      <w:numFmt w:val="bullet"/>
+      <w:lvlText w:val="■"/>
+      <w:lvlJc w:val="left"/>
+      <w:pPr>
+        <w:ind w:left="5040" w:hanging="360"/>
+      </w:pPr>
+      <w:rPr>
+        <w:u w:val="none"/>
+      </w:rPr>
+    </w:lvl>
+    <w:lvl w:ilvl="6">
+      <w:start w:val="1"/>
+      <w:numFmt w:val="bullet"/>
+      <w:lvlText w:val="●"/>
+      <w:lvlJc w:val="left"/>
+      <w:pPr>
+        <w:ind w:left="5760" w:hanging="360"/>
+      </w:pPr>
+      <w:rPr>
+        <w:u w:val="none"/>
+      </w:rPr>
+    </w:lvl>
+    <w:lvl w:ilvl="7">
+      <w:start w:val="1"/>
+      <w:numFmt w:val="bullet"/>
+      <w:lvlText w:val="○"/>
+      <w:lvlJc w:val="left"/>
+      <w:pPr>
+        <w:ind w:left="6480" w:hanging="360"/>
+      </w:pPr>
+      <w:rPr>
+        <w:u w:val="none"/>
+      </w:rPr>
+    </w:lvl>
+    <w:lvl w:ilvl="8">
+      <w:start w:val="1"/>
+      <w:numFmt w:val="bullet"/>
+      <w:lvlText w:val="■"/>
+      <w:lvlJc w:val="left"/>
+      <w:pPr>
+        <w:ind w:left="7200" w:hanging="360"/>
+      </w:pPr>
+      <w:rPr>
+        <w:u w:val="none"/>
+      </w:rPr>
+    </w:lvl>
+  </w:abstractNum>
+  <w:abstractNum w:abstractNumId="7">
     <w:lvl w:ilvl="0">
       <w:start w:val="1"/>
       <w:numFmt w:val="bullet"/>
@@ -1248,6 +1486,9 @@
   </w:num>
   <w:num w:numId="6">
     <w:abstractNumId w:val="6"/>
+  </w:num>
+  <w:num w:numId="7">
+    <w:abstractNumId w:val="7"/>
   </w:num>
 </w:numbering>
 </file>

</xml_diff>

<commit_message>
added my worklog and the updated design document
</commit_message>
<xml_diff>
--- a/Design/Milestone 1/Worklogs/worklog1 Will Yelton.docx
+++ b/Design/Milestone 1/Worklogs/worklog1 Will Yelton.docx
@@ -76,7 +76,7 @@
       <w:pPr>
         <w:numPr>
           <w:ilvl w:val="0"/>
-          <w:numId w:val="4"/>
+          <w:numId w:val="7"/>
         </w:numPr>
         <w:spacing w:after="0" w:afterAutospacing="0" w:before="280" w:lineRule="auto"/>
         <w:ind w:left="1320" w:right="600" w:hanging="360"/>
@@ -92,7 +92,7 @@
       <w:pPr>
         <w:numPr>
           <w:ilvl w:val="0"/>
-          <w:numId w:val="4"/>
+          <w:numId w:val="7"/>
         </w:numPr>
         <w:spacing w:after="280" w:before="0" w:beforeAutospacing="0" w:lineRule="auto"/>
         <w:ind w:left="1320" w:right="600" w:hanging="360"/>
@@ -153,7 +153,7 @@
       <w:pPr>
         <w:numPr>
           <w:ilvl w:val="0"/>
-          <w:numId w:val="7"/>
+          <w:numId w:val="11"/>
         </w:numPr>
         <w:spacing w:after="0" w:afterAutospacing="0" w:before="280" w:lineRule="auto"/>
         <w:ind w:left="1440" w:right="600" w:hanging="360"/>
@@ -172,7 +172,7 @@
       <w:pPr>
         <w:numPr>
           <w:ilvl w:val="0"/>
-          <w:numId w:val="7"/>
+          <w:numId w:val="11"/>
         </w:numPr>
         <w:spacing w:after="0" w:afterAutospacing="0" w:before="0" w:beforeAutospacing="0" w:lineRule="auto"/>
         <w:ind w:left="1440" w:right="600" w:hanging="360"/>
@@ -191,7 +191,7 @@
       <w:pPr>
         <w:numPr>
           <w:ilvl w:val="0"/>
-          <w:numId w:val="7"/>
+          <w:numId w:val="11"/>
         </w:numPr>
         <w:spacing w:after="280" w:before="0" w:beforeAutospacing="0" w:lineRule="auto"/>
         <w:ind w:left="1440" w:right="600" w:hanging="360"/>
@@ -224,7 +224,7 @@
       <w:pPr>
         <w:numPr>
           <w:ilvl w:val="0"/>
-          <w:numId w:val="6"/>
+          <w:numId w:val="9"/>
         </w:numPr>
         <w:spacing w:after="0" w:afterAutospacing="0" w:before="280" w:lineRule="auto"/>
         <w:ind w:left="1440" w:right="600" w:hanging="360"/>
@@ -243,7 +243,7 @@
       <w:pPr>
         <w:numPr>
           <w:ilvl w:val="0"/>
-          <w:numId w:val="6"/>
+          <w:numId w:val="9"/>
         </w:numPr>
         <w:spacing w:after="280" w:before="0" w:beforeAutospacing="0" w:lineRule="auto"/>
         <w:ind w:left="1440" w:right="600" w:hanging="360"/>
@@ -275,7 +275,7 @@
       <w:pPr>
         <w:numPr>
           <w:ilvl w:val="0"/>
-          <w:numId w:val="3"/>
+          <w:numId w:val="6"/>
         </w:numPr>
         <w:spacing w:after="0" w:afterAutospacing="0" w:before="280" w:lineRule="auto"/>
         <w:ind w:left="1320" w:right="600" w:hanging="360"/>
@@ -291,7 +291,7 @@
       <w:pPr>
         <w:numPr>
           <w:ilvl w:val="0"/>
-          <w:numId w:val="3"/>
+          <w:numId w:val="6"/>
         </w:numPr>
         <w:spacing w:after="280" w:before="0" w:beforeAutospacing="0" w:lineRule="auto"/>
         <w:ind w:left="1320" w:right="600" w:hanging="360"/>
@@ -411,7 +411,7 @@
       <w:pPr>
         <w:numPr>
           <w:ilvl w:val="0"/>
-          <w:numId w:val="2"/>
+          <w:numId w:val="3"/>
         </w:numPr>
         <w:spacing w:after="0" w:afterAutospacing="0" w:before="280" w:lineRule="auto"/>
         <w:ind w:left="1440" w:right="600" w:hanging="360"/>
@@ -430,7 +430,7 @@
       <w:pPr>
         <w:numPr>
           <w:ilvl w:val="0"/>
-          <w:numId w:val="2"/>
+          <w:numId w:val="3"/>
         </w:numPr>
         <w:spacing w:after="0" w:afterAutospacing="0" w:before="0" w:beforeAutospacing="0" w:lineRule="auto"/>
         <w:ind w:left="1440" w:right="600" w:hanging="360"/>
@@ -449,7 +449,7 @@
       <w:pPr>
         <w:numPr>
           <w:ilvl w:val="1"/>
-          <w:numId w:val="2"/>
+          <w:numId w:val="3"/>
         </w:numPr>
         <w:spacing w:after="280" w:before="0" w:beforeAutospacing="0" w:lineRule="auto"/>
         <w:ind w:left="2160" w:right="600" w:hanging="360"/>
@@ -521,7 +521,7 @@
       <w:pPr>
         <w:numPr>
           <w:ilvl w:val="0"/>
-          <w:numId w:val="5"/>
+          <w:numId w:val="8"/>
         </w:numPr>
         <w:spacing w:after="0" w:afterAutospacing="0" w:before="280" w:lineRule="auto"/>
         <w:ind w:left="1440" w:right="600" w:hanging="360"/>
@@ -540,7 +540,7 @@
       <w:pPr>
         <w:numPr>
           <w:ilvl w:val="0"/>
-          <w:numId w:val="5"/>
+          <w:numId w:val="8"/>
         </w:numPr>
         <w:spacing w:after="0" w:afterAutospacing="0" w:before="0" w:beforeAutospacing="0" w:lineRule="auto"/>
         <w:ind w:left="1440" w:right="600" w:hanging="360"/>
@@ -559,7 +559,7 @@
       <w:pPr>
         <w:numPr>
           <w:ilvl w:val="0"/>
-          <w:numId w:val="5"/>
+          <w:numId w:val="8"/>
         </w:numPr>
         <w:spacing w:after="280" w:before="0" w:beforeAutospacing="0" w:lineRule="auto"/>
         <w:ind w:left="1440" w:right="600" w:hanging="360"/>
@@ -681,6 +681,592 @@
           <w:rtl w:val="0"/>
         </w:rPr>
         <w:t xml:space="preserve">Work on component tests</w:t>
+      </w:r>
+    </w:p>
+    <w:p>
+      <w:pPr>
+        <w:spacing w:after="280" w:before="280" w:lineRule="auto"/>
+        <w:ind w:right="600"/>
+        <w:rPr>
+          <w:b w:val="1"/>
+        </w:rPr>
+      </w:pPr>
+      <w:r>
+        <w:rPr>
+          <w:rtl w:val="0"/>
+        </w:rPr>
+        <w:tab/>
+      </w:r>
+      <w:r>
+        <w:rPr>
+          <w:b w:val="1"/>
+          <w:rtl w:val="0"/>
+        </w:rPr>
+        <w:t xml:space="preserve">MILESTONE 3 WORK:</w:t>
+      </w:r>
+    </w:p>
+    <w:p>
+      <w:pPr>
+        <w:spacing w:after="280" w:before="280" w:lineRule="auto"/>
+        <w:ind w:right="600"/>
+        <w:rPr>
+          <w:u w:val="single"/>
+        </w:rPr>
+      </w:pPr>
+      <w:r>
+        <w:rPr>
+          <w:b w:val="1"/>
+          <w:rtl w:val="0"/>
+        </w:rPr>
+        <w:tab/>
+      </w:r>
+      <w:r>
+        <w:rPr>
+          <w:u w:val="single"/>
+          <w:rtl w:val="0"/>
+        </w:rPr>
+        <w:t xml:space="preserve">Monday, January 27, 2020</w:t>
+      </w:r>
+    </w:p>
+    <w:p>
+      <w:pPr>
+        <w:spacing w:after="280" w:before="280" w:lineRule="auto"/>
+        <w:ind w:right="600"/>
+        <w:rPr/>
+      </w:pPr>
+      <w:r>
+        <w:rPr>
+          <w:u w:val="single"/>
+          <w:rtl w:val="0"/>
+        </w:rPr>
+        <w:tab/>
+      </w:r>
+      <w:r>
+        <w:rPr>
+          <w:rtl w:val="0"/>
+        </w:rPr>
+        <w:t xml:space="preserve">Created and started testing a register file in Xilinx [3 hours]</w:t>
+      </w:r>
+    </w:p>
+    <w:p>
+      <w:pPr>
+        <w:numPr>
+          <w:ilvl w:val="0"/>
+          <w:numId w:val="12"/>
+        </w:numPr>
+        <w:spacing w:after="0" w:afterAutospacing="0" w:before="280" w:lineRule="auto"/>
+        <w:ind w:left="1440" w:right="600" w:hanging="360"/>
+        <w:rPr>
+          <w:u w:val="none"/>
+        </w:rPr>
+      </w:pPr>
+      <w:r>
+        <w:rPr>
+          <w:rtl w:val="0"/>
+        </w:rPr>
+        <w:t xml:space="preserve">Also created and tested many other smaller components like decoders and 16 bit muxes</w:t>
+      </w:r>
+    </w:p>
+    <w:p>
+      <w:pPr>
+        <w:numPr>
+          <w:ilvl w:val="0"/>
+          <w:numId w:val="12"/>
+        </w:numPr>
+        <w:spacing w:after="280" w:before="0" w:beforeAutospacing="0" w:lineRule="auto"/>
+        <w:ind w:left="1440" w:right="600" w:hanging="360"/>
+        <w:rPr>
+          <w:u w:val="none"/>
+        </w:rPr>
+      </w:pPr>
+      <w:r>
+        <w:rPr>
+          <w:rtl w:val="0"/>
+        </w:rPr>
+        <w:t xml:space="preserve">Most of the register file works, but there are still a few problems that I have to work out</w:t>
+      </w:r>
+    </w:p>
+    <w:p>
+      <w:pPr>
+        <w:spacing w:after="280" w:before="280" w:lineRule="auto"/>
+        <w:ind w:left="720" w:right="600" w:firstLine="0"/>
+        <w:rPr/>
+      </w:pPr>
+      <w:r>
+        <w:rPr>
+          <w:rtl w:val="0"/>
+        </w:rPr>
+        <w:t xml:space="preserve">Fixed some problems and inconsistencies in our design document from previous milestones and added a small I/O section [30 min]</w:t>
+      </w:r>
+    </w:p>
+    <w:p>
+      <w:pPr>
+        <w:spacing w:after="280" w:before="280" w:lineRule="auto"/>
+        <w:ind w:right="600"/>
+        <w:rPr>
+          <w:u w:val="single"/>
+        </w:rPr>
+      </w:pPr>
+      <w:r>
+        <w:rPr>
+          <w:rtl w:val="0"/>
+        </w:rPr>
+        <w:tab/>
+      </w:r>
+      <w:r>
+        <w:rPr>
+          <w:u w:val="single"/>
+          <w:rtl w:val="0"/>
+        </w:rPr>
+        <w:t xml:space="preserve">Tuesday, January 28, 2020</w:t>
+      </w:r>
+    </w:p>
+    <w:p>
+      <w:pPr>
+        <w:spacing w:after="280" w:before="280" w:lineRule="auto"/>
+        <w:ind w:right="600"/>
+        <w:rPr/>
+      </w:pPr>
+      <w:r>
+        <w:rPr>
+          <w:u w:val="single"/>
+          <w:rtl w:val="0"/>
+        </w:rPr>
+        <w:tab/>
+      </w:r>
+      <w:r>
+        <w:rPr>
+          <w:rtl w:val="0"/>
+        </w:rPr>
+        <w:t xml:space="preserve">Worked a little more on testing on the register file [30 min]</w:t>
+      </w:r>
+    </w:p>
+    <w:p>
+      <w:pPr>
+        <w:spacing w:after="280" w:before="280" w:lineRule="auto"/>
+        <w:ind w:right="600"/>
+        <w:rPr/>
+      </w:pPr>
+      <w:r>
+        <w:rPr>
+          <w:rtl w:val="0"/>
+        </w:rPr>
+        <w:tab/>
+        <w:t xml:space="preserve">Met with team [1 hour]</w:t>
+      </w:r>
+    </w:p>
+    <w:p>
+      <w:pPr>
+        <w:numPr>
+          <w:ilvl w:val="0"/>
+          <w:numId w:val="4"/>
+        </w:numPr>
+        <w:spacing w:after="0" w:afterAutospacing="0" w:before="280" w:lineRule="auto"/>
+        <w:ind w:left="1440" w:right="600" w:hanging="360"/>
+        <w:rPr>
+          <w:u w:val="none"/>
+        </w:rPr>
+      </w:pPr>
+      <w:r>
+        <w:rPr>
+          <w:rtl w:val="0"/>
+        </w:rPr>
+        <w:t xml:space="preserve">Designed and drew out our datapath</w:t>
+      </w:r>
+    </w:p>
+    <w:p>
+      <w:pPr>
+        <w:numPr>
+          <w:ilvl w:val="0"/>
+          <w:numId w:val="4"/>
+        </w:numPr>
+        <w:spacing w:after="0" w:afterAutospacing="0" w:before="0" w:beforeAutospacing="0" w:lineRule="auto"/>
+        <w:ind w:left="1440" w:right="600" w:hanging="360"/>
+        <w:rPr>
+          <w:u w:val="none"/>
+        </w:rPr>
+      </w:pPr>
+      <w:r>
+        <w:rPr>
+          <w:rtl w:val="0"/>
+        </w:rPr>
+        <w:t xml:space="preserve">Ran through our instructions to make sure that they would work with our datapath</w:t>
+      </w:r>
+    </w:p>
+    <w:p>
+      <w:pPr>
+        <w:numPr>
+          <w:ilvl w:val="0"/>
+          <w:numId w:val="4"/>
+        </w:numPr>
+        <w:spacing w:after="280" w:before="0" w:beforeAutospacing="0" w:lineRule="auto"/>
+        <w:ind w:left="1440" w:right="600" w:hanging="360"/>
+        <w:rPr>
+          <w:u w:val="none"/>
+        </w:rPr>
+      </w:pPr>
+      <w:r>
+        <w:rPr>
+          <w:rtl w:val="0"/>
+        </w:rPr>
+        <w:t xml:space="preserve">Assigned tasks to be worked on for the rest of milestone 3</w:t>
+      </w:r>
+    </w:p>
+    <w:p>
+      <w:pPr>
+        <w:spacing w:after="280" w:before="280" w:lineRule="auto"/>
+        <w:ind w:right="600"/>
+        <w:rPr>
+          <w:u w:val="single"/>
+        </w:rPr>
+      </w:pPr>
+      <w:r>
+        <w:rPr>
+          <w:rtl w:val="0"/>
+        </w:rPr>
+        <w:tab/>
+      </w:r>
+      <w:r>
+        <w:rPr>
+          <w:u w:val="single"/>
+          <w:rtl w:val="0"/>
+        </w:rPr>
+        <w:t xml:space="preserve">Wednesday. January 29, 2020</w:t>
+      </w:r>
+    </w:p>
+    <w:p>
+      <w:pPr>
+        <w:spacing w:after="280" w:before="280" w:lineRule="auto"/>
+        <w:ind w:left="720" w:right="600" w:firstLine="0"/>
+        <w:rPr/>
+      </w:pPr>
+      <w:r>
+        <w:rPr>
+          <w:rtl w:val="0"/>
+        </w:rPr>
+        <w:t xml:space="preserve">Added some components to the design document and helped in adding sections about testing and how to build the components [30 min]</w:t>
+      </w:r>
+    </w:p>
+    <w:p>
+      <w:pPr>
+        <w:spacing w:after="280" w:before="280" w:lineRule="auto"/>
+        <w:ind w:left="720" w:right="600" w:firstLine="0"/>
+        <w:rPr/>
+      </w:pPr>
+      <w:r>
+        <w:rPr>
+          <w:rtl w:val="0"/>
+        </w:rPr>
+      </w:r>
+    </w:p>
+    <w:p>
+      <w:pPr>
+        <w:spacing w:after="280" w:before="280" w:lineRule="auto"/>
+        <w:ind w:left="720" w:right="600" w:firstLine="0"/>
+        <w:rPr/>
+      </w:pPr>
+      <w:r>
+        <w:rPr>
+          <w:b w:val="1"/>
+          <w:rtl w:val="0"/>
+        </w:rPr>
+        <w:t xml:space="preserve">MILESTONE 4 WORK:</w:t>
+      </w:r>
+      <w:r>
+        <w:rPr>
+          <w:rtl w:val="0"/>
+        </w:rPr>
+      </w:r>
+    </w:p>
+    <w:p>
+      <w:pPr>
+        <w:spacing w:after="280" w:before="280" w:lineRule="auto"/>
+        <w:ind w:left="720" w:right="600" w:firstLine="0"/>
+        <w:rPr>
+          <w:u w:val="single"/>
+        </w:rPr>
+      </w:pPr>
+      <w:r>
+        <w:rPr>
+          <w:u w:val="single"/>
+          <w:rtl w:val="0"/>
+        </w:rPr>
+        <w:t xml:space="preserve">Monday, February 3, 2020</w:t>
+      </w:r>
+    </w:p>
+    <w:p>
+      <w:pPr>
+        <w:spacing w:after="280" w:before="280" w:lineRule="auto"/>
+        <w:ind w:left="720" w:right="600" w:firstLine="0"/>
+        <w:rPr/>
+      </w:pPr>
+      <w:r>
+        <w:rPr>
+          <w:rtl w:val="0"/>
+        </w:rPr>
+        <w:t xml:space="preserve">Fixed some errors in the register file and added more test cases [30 min]</w:t>
+      </w:r>
+    </w:p>
+    <w:p>
+      <w:pPr>
+        <w:spacing w:after="280" w:before="280" w:lineRule="auto"/>
+        <w:ind w:left="720" w:right="600" w:firstLine="0"/>
+        <w:rPr/>
+      </w:pPr>
+      <w:r>
+        <w:rPr>
+          <w:rtl w:val="0"/>
+        </w:rPr>
+        <w:t xml:space="preserve">Made an instruction register [15 min]</w:t>
+      </w:r>
+    </w:p>
+    <w:p>
+      <w:pPr>
+        <w:spacing w:after="280" w:before="280" w:lineRule="auto"/>
+        <w:ind w:left="720" w:right="600" w:firstLine="0"/>
+        <w:rPr/>
+      </w:pPr>
+      <w:r>
+        <w:rPr>
+          <w:u w:val="single"/>
+          <w:rtl w:val="0"/>
+        </w:rPr>
+        <w:t xml:space="preserve">Wednesday, February 5, 2020</w:t>
+      </w:r>
+      <w:r>
+        <w:rPr>
+          <w:rtl w:val="0"/>
+        </w:rPr>
+      </w:r>
+    </w:p>
+    <w:p>
+      <w:pPr>
+        <w:spacing w:after="280" w:before="280" w:lineRule="auto"/>
+        <w:ind w:left="720" w:right="600" w:firstLine="0"/>
+        <w:rPr/>
+      </w:pPr>
+      <w:r>
+        <w:rPr>
+          <w:rtl w:val="0"/>
+        </w:rPr>
+        <w:t xml:space="preserve">Met with team [45 min]</w:t>
+      </w:r>
+    </w:p>
+    <w:p>
+      <w:pPr>
+        <w:numPr>
+          <w:ilvl w:val="0"/>
+          <w:numId w:val="2"/>
+        </w:numPr>
+        <w:spacing w:after="280" w:before="280" w:lineRule="auto"/>
+        <w:ind w:left="1440" w:right="600" w:hanging="360"/>
+        <w:rPr>
+          <w:u w:val="none"/>
+        </w:rPr>
+      </w:pPr>
+      <w:r>
+        <w:rPr>
+          <w:rtl w:val="0"/>
+        </w:rPr>
+        <w:t xml:space="preserve">Created the finite state machine for our control</w:t>
+      </w:r>
+    </w:p>
+    <w:p>
+      <w:pPr>
+        <w:spacing w:after="280" w:before="280" w:lineRule="auto"/>
+        <w:ind w:right="600"/>
+        <w:rPr/>
+      </w:pPr>
+      <w:r>
+        <w:rPr>
+          <w:rtl w:val="0"/>
+        </w:rPr>
+        <w:tab/>
+        <w:t xml:space="preserve">Added more tests to some components [1 hour]</w:t>
+      </w:r>
+    </w:p>
+    <w:p>
+      <w:pPr>
+        <w:numPr>
+          <w:ilvl w:val="0"/>
+          <w:numId w:val="5"/>
+        </w:numPr>
+        <w:spacing w:after="0" w:afterAutospacing="0" w:before="280" w:lineRule="auto"/>
+        <w:ind w:left="1440" w:right="600" w:hanging="360"/>
+        <w:rPr>
+          <w:u w:val="none"/>
+        </w:rPr>
+      </w:pPr>
+      <w:r>
+        <w:rPr>
+          <w:rtl w:val="0"/>
+        </w:rPr>
+        <w:t xml:space="preserve">Added tests to the instruction register</w:t>
+      </w:r>
+    </w:p>
+    <w:p>
+      <w:pPr>
+        <w:numPr>
+          <w:ilvl w:val="0"/>
+          <w:numId w:val="5"/>
+        </w:numPr>
+        <w:spacing w:after="0" w:afterAutospacing="0" w:before="0" w:beforeAutospacing="0" w:lineRule="auto"/>
+        <w:ind w:left="1440" w:right="600" w:hanging="360"/>
+        <w:rPr>
+          <w:u w:val="none"/>
+        </w:rPr>
+      </w:pPr>
+      <w:r>
+        <w:rPr>
+          <w:rtl w:val="0"/>
+        </w:rPr>
+        <w:t xml:space="preserve">Added test to the register file</w:t>
+      </w:r>
+    </w:p>
+    <w:p>
+      <w:pPr>
+        <w:numPr>
+          <w:ilvl w:val="0"/>
+          <w:numId w:val="5"/>
+        </w:numPr>
+        <w:spacing w:after="0" w:afterAutospacing="0" w:before="0" w:beforeAutospacing="0" w:lineRule="auto"/>
+        <w:ind w:left="1440" w:right="600" w:hanging="360"/>
+        <w:rPr>
+          <w:u w:val="none"/>
+        </w:rPr>
+      </w:pPr>
+      <w:r>
+        <w:rPr>
+          <w:rtl w:val="0"/>
+        </w:rPr>
+        <w:t xml:space="preserve">Added tests for some other muxes and the decoder</w:t>
+      </w:r>
+    </w:p>
+    <w:p>
+      <w:pPr>
+        <w:numPr>
+          <w:ilvl w:val="0"/>
+          <w:numId w:val="5"/>
+        </w:numPr>
+        <w:spacing w:after="280" w:before="0" w:beforeAutospacing="0" w:lineRule="auto"/>
+        <w:ind w:left="1440" w:right="600" w:hanging="360"/>
+        <w:rPr>
+          <w:u w:val="none"/>
+        </w:rPr>
+      </w:pPr>
+      <w:r>
+        <w:rPr>
+          <w:rtl w:val="0"/>
+        </w:rPr>
+        <w:t xml:space="preserve">Fixed some small errors in the decoder and register file</w:t>
+      </w:r>
+    </w:p>
+    <w:p>
+      <w:pPr>
+        <w:spacing w:after="280" w:before="280" w:lineRule="auto"/>
+        <w:ind w:left="720" w:right="600" w:firstLine="720"/>
+        <w:rPr/>
+      </w:pPr>
+      <w:r>
+        <w:rPr>
+          <w:rtl w:val="0"/>
+        </w:rPr>
+        <w:t xml:space="preserve">Created an integration test with the register file, instruction register, and memory [1:45 hours]</w:t>
+      </w:r>
+    </w:p>
+    <w:p>
+      <w:pPr>
+        <w:numPr>
+          <w:ilvl w:val="0"/>
+          <w:numId w:val="10"/>
+        </w:numPr>
+        <w:spacing w:after="0" w:afterAutospacing="0" w:before="280" w:lineRule="auto"/>
+        <w:ind w:left="1440" w:right="600" w:hanging="360"/>
+        <w:rPr>
+          <w:u w:val="none"/>
+        </w:rPr>
+      </w:pPr>
+      <w:r>
+        <w:rPr>
+          <w:rtl w:val="0"/>
+        </w:rPr>
+        <w:t xml:space="preserve">Put some instructions into memory</w:t>
+      </w:r>
+    </w:p>
+    <w:p>
+      <w:pPr>
+        <w:numPr>
+          <w:ilvl w:val="0"/>
+          <w:numId w:val="10"/>
+        </w:numPr>
+        <w:spacing w:after="0" w:afterAutospacing="0" w:before="0" w:beforeAutospacing="0" w:lineRule="auto"/>
+        <w:ind w:left="1440" w:right="600" w:hanging="360"/>
+        <w:rPr>
+          <w:u w:val="none"/>
+        </w:rPr>
+      </w:pPr>
+      <w:r>
+        <w:rPr>
+          <w:rtl w:val="0"/>
+        </w:rPr>
+        <w:t xml:space="preserve">Read them into the instruction register</w:t>
+      </w:r>
+    </w:p>
+    <w:p>
+      <w:pPr>
+        <w:numPr>
+          <w:ilvl w:val="0"/>
+          <w:numId w:val="10"/>
+        </w:numPr>
+        <w:spacing w:after="0" w:afterAutospacing="0" w:before="0" w:beforeAutospacing="0" w:lineRule="auto"/>
+        <w:ind w:left="1440" w:right="600" w:hanging="360"/>
+        <w:rPr>
+          <w:u w:val="none"/>
+        </w:rPr>
+      </w:pPr>
+      <w:r>
+        <w:rPr>
+          <w:rtl w:val="0"/>
+        </w:rPr>
+        <w:t xml:space="preserve">Used some of the instruction to write to specific registers or to move data from one register to another</w:t>
+      </w:r>
+    </w:p>
+    <w:p>
+      <w:pPr>
+        <w:numPr>
+          <w:ilvl w:val="0"/>
+          <w:numId w:val="10"/>
+        </w:numPr>
+        <w:spacing w:after="0" w:afterAutospacing="0" w:before="0" w:beforeAutospacing="0" w:lineRule="auto"/>
+        <w:ind w:left="1440" w:right="600" w:hanging="360"/>
+        <w:rPr>
+          <w:u w:val="none"/>
+        </w:rPr>
+      </w:pPr>
+      <w:r>
+        <w:rPr>
+          <w:rtl w:val="0"/>
+        </w:rPr>
+        <w:t xml:space="preserve">Mocked control signals using inputs and setting them in the test file</w:t>
+      </w:r>
+    </w:p>
+    <w:p>
+      <w:pPr>
+        <w:numPr>
+          <w:ilvl w:val="0"/>
+          <w:numId w:val="10"/>
+        </w:numPr>
+        <w:spacing w:after="280" w:before="0" w:beforeAutospacing="0" w:lineRule="auto"/>
+        <w:ind w:left="1440" w:right="600" w:hanging="360"/>
+        <w:rPr>
+          <w:u w:val="none"/>
+        </w:rPr>
+      </w:pPr>
+      <w:r>
+        <w:rPr>
+          <w:rtl w:val="0"/>
+        </w:rPr>
+        <w:t xml:space="preserve">Also found and fixed some small issues in the components included in the test</w:t>
       </w:r>
       <w:r>
         <w:rPr>
@@ -922,11 +1508,11 @@
   <w:abstractNum w:abstractNumId="3">
     <w:lvl w:ilvl="0">
       <w:start w:val="1"/>
-      <w:numFmt w:val="decimal"/>
-      <w:lvlText w:val="%1."/>
-      <w:lvlJc w:val="left"/>
-      <w:pPr>
-        <w:ind w:left="720" w:hanging="360"/>
+      <w:numFmt w:val="bullet"/>
+      <w:lvlText w:val="●"/>
+      <w:lvlJc w:val="left"/>
+      <w:pPr>
+        <w:ind w:left="1440" w:hanging="360"/>
       </w:pPr>
       <w:rPr>
         <w:u w:val="none"/>
@@ -934,11 +1520,11 @@
     </w:lvl>
     <w:lvl w:ilvl="1">
       <w:start w:val="1"/>
-      <w:numFmt w:val="lowerLetter"/>
-      <w:lvlText w:val="%2."/>
-      <w:lvlJc w:val="left"/>
-      <w:pPr>
-        <w:ind w:left="1440" w:hanging="360"/>
+      <w:numFmt w:val="bullet"/>
+      <w:lvlText w:val="○"/>
+      <w:lvlJc w:val="left"/>
+      <w:pPr>
+        <w:ind w:left="2160" w:hanging="360"/>
       </w:pPr>
       <w:rPr>
         <w:u w:val="none"/>
@@ -946,11 +1532,11 @@
     </w:lvl>
     <w:lvl w:ilvl="2">
       <w:start w:val="1"/>
-      <w:numFmt w:val="lowerRoman"/>
-      <w:lvlText w:val="%3."/>
-      <w:lvlJc w:val="left"/>
-      <w:pPr>
-        <w:ind w:left="2160" w:hanging="360"/>
+      <w:numFmt w:val="bullet"/>
+      <w:lvlText w:val="■"/>
+      <w:lvlJc w:val="left"/>
+      <w:pPr>
+        <w:ind w:left="2880" w:hanging="360"/>
       </w:pPr>
       <w:rPr>
         <w:u w:val="none"/>
@@ -958,11 +1544,11 @@
     </w:lvl>
     <w:lvl w:ilvl="3">
       <w:start w:val="1"/>
-      <w:numFmt w:val="decimal"/>
-      <w:lvlText w:val="%4."/>
-      <w:lvlJc w:val="left"/>
-      <w:pPr>
-        <w:ind w:left="2880" w:hanging="360"/>
+      <w:numFmt w:val="bullet"/>
+      <w:lvlText w:val="●"/>
+      <w:lvlJc w:val="left"/>
+      <w:pPr>
+        <w:ind w:left="3600" w:hanging="360"/>
       </w:pPr>
       <w:rPr>
         <w:u w:val="none"/>
@@ -970,11 +1556,11 @@
     </w:lvl>
     <w:lvl w:ilvl="4">
       <w:start w:val="1"/>
-      <w:numFmt w:val="lowerLetter"/>
-      <w:lvlText w:val="%5."/>
-      <w:lvlJc w:val="left"/>
-      <w:pPr>
-        <w:ind w:left="3600" w:hanging="360"/>
+      <w:numFmt w:val="bullet"/>
+      <w:lvlText w:val="○"/>
+      <w:lvlJc w:val="left"/>
+      <w:pPr>
+        <w:ind w:left="4320" w:hanging="360"/>
       </w:pPr>
       <w:rPr>
         <w:u w:val="none"/>
@@ -982,11 +1568,11 @@
     </w:lvl>
     <w:lvl w:ilvl="5">
       <w:start w:val="1"/>
-      <w:numFmt w:val="lowerRoman"/>
-      <w:lvlText w:val="%6."/>
-      <w:lvlJc w:val="left"/>
-      <w:pPr>
-        <w:ind w:left="4320" w:hanging="360"/>
+      <w:numFmt w:val="bullet"/>
+      <w:lvlText w:val="■"/>
+      <w:lvlJc w:val="left"/>
+      <w:pPr>
+        <w:ind w:left="5040" w:hanging="360"/>
       </w:pPr>
       <w:rPr>
         <w:u w:val="none"/>
@@ -994,11 +1580,11 @@
     </w:lvl>
     <w:lvl w:ilvl="6">
       <w:start w:val="1"/>
-      <w:numFmt w:val="decimal"/>
-      <w:lvlText w:val="%7."/>
-      <w:lvlJc w:val="left"/>
-      <w:pPr>
-        <w:ind w:left="5040" w:hanging="360"/>
+      <w:numFmt w:val="bullet"/>
+      <w:lvlText w:val="●"/>
+      <w:lvlJc w:val="left"/>
+      <w:pPr>
+        <w:ind w:left="5760" w:hanging="360"/>
       </w:pPr>
       <w:rPr>
         <w:u w:val="none"/>
@@ -1006,11 +1592,11 @@
     </w:lvl>
     <w:lvl w:ilvl="7">
       <w:start w:val="1"/>
-      <w:numFmt w:val="lowerLetter"/>
-      <w:lvlText w:val="%8."/>
-      <w:lvlJc w:val="left"/>
-      <w:pPr>
-        <w:ind w:left="5760" w:hanging="360"/>
+      <w:numFmt w:val="bullet"/>
+      <w:lvlText w:val="○"/>
+      <w:lvlJc w:val="left"/>
+      <w:pPr>
+        <w:ind w:left="6480" w:hanging="360"/>
       </w:pPr>
       <w:rPr>
         <w:u w:val="none"/>
@@ -1018,11 +1604,11 @@
     </w:lvl>
     <w:lvl w:ilvl="8">
       <w:start w:val="1"/>
-      <w:numFmt w:val="lowerRoman"/>
-      <w:lvlText w:val="%9."/>
-      <w:lvlJc w:val="left"/>
-      <w:pPr>
-        <w:ind w:left="6480" w:hanging="360"/>
+      <w:numFmt w:val="bullet"/>
+      <w:lvlText w:val="■"/>
+      <w:lvlJc w:val="left"/>
+      <w:pPr>
+        <w:ind w:left="7200" w:hanging="360"/>
       </w:pPr>
       <w:rPr>
         <w:u w:val="none"/>
@@ -1036,7 +1622,7 @@
       <w:lvlText w:val="●"/>
       <w:lvlJc w:val="left"/>
       <w:pPr>
-        <w:ind w:left="720" w:hanging="360"/>
+        <w:ind w:left="1440" w:hanging="360"/>
       </w:pPr>
       <w:rPr>
         <w:u w:val="none"/>
@@ -1048,7 +1634,7 @@
       <w:lvlText w:val="○"/>
       <w:lvlJc w:val="left"/>
       <w:pPr>
-        <w:ind w:left="1440" w:hanging="360"/>
+        <w:ind w:left="2160" w:hanging="360"/>
       </w:pPr>
       <w:rPr>
         <w:u w:val="none"/>
@@ -1060,7 +1646,7 @@
       <w:lvlText w:val="■"/>
       <w:lvlJc w:val="left"/>
       <w:pPr>
-        <w:ind w:left="2160" w:hanging="360"/>
+        <w:ind w:left="2880" w:hanging="360"/>
       </w:pPr>
       <w:rPr>
         <w:u w:val="none"/>
@@ -1072,7 +1658,7 @@
       <w:lvlText w:val="●"/>
       <w:lvlJc w:val="left"/>
       <w:pPr>
-        <w:ind w:left="2880" w:hanging="360"/>
+        <w:ind w:left="3600" w:hanging="360"/>
       </w:pPr>
       <w:rPr>
         <w:u w:val="none"/>
@@ -1084,7 +1670,7 @@
       <w:lvlText w:val="○"/>
       <w:lvlJc w:val="left"/>
       <w:pPr>
-        <w:ind w:left="3600" w:hanging="360"/>
+        <w:ind w:left="4320" w:hanging="360"/>
       </w:pPr>
       <w:rPr>
         <w:u w:val="none"/>
@@ -1096,7 +1682,7 @@
       <w:lvlText w:val="■"/>
       <w:lvlJc w:val="left"/>
       <w:pPr>
-        <w:ind w:left="4320" w:hanging="360"/>
+        <w:ind w:left="5040" w:hanging="360"/>
       </w:pPr>
       <w:rPr>
         <w:u w:val="none"/>
@@ -1108,7 +1694,7 @@
       <w:lvlText w:val="●"/>
       <w:lvlJc w:val="left"/>
       <w:pPr>
-        <w:ind w:left="5040" w:hanging="360"/>
+        <w:ind w:left="5760" w:hanging="360"/>
       </w:pPr>
       <w:rPr>
         <w:u w:val="none"/>
@@ -1120,7 +1706,7 @@
       <w:lvlText w:val="○"/>
       <w:lvlJc w:val="left"/>
       <w:pPr>
-        <w:ind w:left="5760" w:hanging="360"/>
+        <w:ind w:left="6480" w:hanging="360"/>
       </w:pPr>
       <w:rPr>
         <w:u w:val="none"/>
@@ -1132,7 +1718,7 @@
       <w:lvlText w:val="■"/>
       <w:lvlJc w:val="left"/>
       <w:pPr>
-        <w:ind w:left="6480" w:hanging="360"/>
+        <w:ind w:left="7200" w:hanging="360"/>
       </w:pPr>
       <w:rPr>
         <w:u w:val="none"/>
@@ -1252,8 +1838,20 @@
   <w:abstractNum w:abstractNumId="6">
     <w:lvl w:ilvl="0">
       <w:start w:val="1"/>
-      <w:numFmt w:val="bullet"/>
-      <w:lvlText w:val="●"/>
+      <w:numFmt w:val="decimal"/>
+      <w:lvlText w:val="%1."/>
+      <w:lvlJc w:val="left"/>
+      <w:pPr>
+        <w:ind w:left="720" w:hanging="360"/>
+      </w:pPr>
+      <w:rPr>
+        <w:u w:val="none"/>
+      </w:rPr>
+    </w:lvl>
+    <w:lvl w:ilvl="1">
+      <w:start w:val="1"/>
+      <w:numFmt w:val="lowerLetter"/>
+      <w:lvlText w:val="%2."/>
       <w:lvlJc w:val="left"/>
       <w:pPr>
         <w:ind w:left="1440" w:hanging="360"/>
@@ -1262,10 +1860,10 @@
         <w:u w:val="none"/>
       </w:rPr>
     </w:lvl>
-    <w:lvl w:ilvl="1">
-      <w:start w:val="1"/>
-      <w:numFmt w:val="bullet"/>
-      <w:lvlText w:val="○"/>
+    <w:lvl w:ilvl="2">
+      <w:start w:val="1"/>
+      <w:numFmt w:val="lowerRoman"/>
+      <w:lvlText w:val="%3."/>
       <w:lvlJc w:val="left"/>
       <w:pPr>
         <w:ind w:left="2160" w:hanging="360"/>
@@ -1274,10 +1872,10 @@
         <w:u w:val="none"/>
       </w:rPr>
     </w:lvl>
-    <w:lvl w:ilvl="2">
-      <w:start w:val="1"/>
-      <w:numFmt w:val="bullet"/>
-      <w:lvlText w:val="■"/>
+    <w:lvl w:ilvl="3">
+      <w:start w:val="1"/>
+      <w:numFmt w:val="decimal"/>
+      <w:lvlText w:val="%4."/>
       <w:lvlJc w:val="left"/>
       <w:pPr>
         <w:ind w:left="2880" w:hanging="360"/>
@@ -1286,10 +1884,10 @@
         <w:u w:val="none"/>
       </w:rPr>
     </w:lvl>
-    <w:lvl w:ilvl="3">
-      <w:start w:val="1"/>
-      <w:numFmt w:val="bullet"/>
-      <w:lvlText w:val="●"/>
+    <w:lvl w:ilvl="4">
+      <w:start w:val="1"/>
+      <w:numFmt w:val="lowerLetter"/>
+      <w:lvlText w:val="%5."/>
       <w:lvlJc w:val="left"/>
       <w:pPr>
         <w:ind w:left="3600" w:hanging="360"/>
@@ -1298,10 +1896,10 @@
         <w:u w:val="none"/>
       </w:rPr>
     </w:lvl>
-    <w:lvl w:ilvl="4">
-      <w:start w:val="1"/>
-      <w:numFmt w:val="bullet"/>
-      <w:lvlText w:val="○"/>
+    <w:lvl w:ilvl="5">
+      <w:start w:val="1"/>
+      <w:numFmt w:val="lowerRoman"/>
+      <w:lvlText w:val="%6."/>
       <w:lvlJc w:val="left"/>
       <w:pPr>
         <w:ind w:left="4320" w:hanging="360"/>
@@ -1310,10 +1908,10 @@
         <w:u w:val="none"/>
       </w:rPr>
     </w:lvl>
-    <w:lvl w:ilvl="5">
-      <w:start w:val="1"/>
-      <w:numFmt w:val="bullet"/>
-      <w:lvlText w:val="■"/>
+    <w:lvl w:ilvl="6">
+      <w:start w:val="1"/>
+      <w:numFmt w:val="decimal"/>
+      <w:lvlText w:val="%7."/>
       <w:lvlJc w:val="left"/>
       <w:pPr>
         <w:ind w:left="5040" w:hanging="360"/>
@@ -1322,10 +1920,10 @@
         <w:u w:val="none"/>
       </w:rPr>
     </w:lvl>
-    <w:lvl w:ilvl="6">
-      <w:start w:val="1"/>
-      <w:numFmt w:val="bullet"/>
-      <w:lvlText w:val="●"/>
+    <w:lvl w:ilvl="7">
+      <w:start w:val="1"/>
+      <w:numFmt w:val="lowerLetter"/>
+      <w:lvlText w:val="%8."/>
       <w:lvlJc w:val="left"/>
       <w:pPr>
         <w:ind w:left="5760" w:hanging="360"/>
@@ -1334,25 +1932,13 @@
         <w:u w:val="none"/>
       </w:rPr>
     </w:lvl>
-    <w:lvl w:ilvl="7">
-      <w:start w:val="1"/>
-      <w:numFmt w:val="bullet"/>
-      <w:lvlText w:val="○"/>
+    <w:lvl w:ilvl="8">
+      <w:start w:val="1"/>
+      <w:numFmt w:val="lowerRoman"/>
+      <w:lvlText w:val="%9."/>
       <w:lvlJc w:val="left"/>
       <w:pPr>
         <w:ind w:left="6480" w:hanging="360"/>
-      </w:pPr>
-      <w:rPr>
-        <w:u w:val="none"/>
-      </w:rPr>
-    </w:lvl>
-    <w:lvl w:ilvl="8">
-      <w:start w:val="1"/>
-      <w:numFmt w:val="bullet"/>
-      <w:lvlText w:val="■"/>
-      <w:lvlJc w:val="left"/>
-      <w:pPr>
-        <w:ind w:left="7200" w:hanging="360"/>
       </w:pPr>
       <w:rPr>
         <w:u w:val="none"/>
@@ -1360,6 +1946,556 @@
     </w:lvl>
   </w:abstractNum>
   <w:abstractNum w:abstractNumId="7">
+    <w:lvl w:ilvl="0">
+      <w:start w:val="1"/>
+      <w:numFmt w:val="bullet"/>
+      <w:lvlText w:val="●"/>
+      <w:lvlJc w:val="left"/>
+      <w:pPr>
+        <w:ind w:left="720" w:hanging="360"/>
+      </w:pPr>
+      <w:rPr>
+        <w:u w:val="none"/>
+      </w:rPr>
+    </w:lvl>
+    <w:lvl w:ilvl="1">
+      <w:start w:val="1"/>
+      <w:numFmt w:val="bullet"/>
+      <w:lvlText w:val="○"/>
+      <w:lvlJc w:val="left"/>
+      <w:pPr>
+        <w:ind w:left="1440" w:hanging="360"/>
+      </w:pPr>
+      <w:rPr>
+        <w:u w:val="none"/>
+      </w:rPr>
+    </w:lvl>
+    <w:lvl w:ilvl="2">
+      <w:start w:val="1"/>
+      <w:numFmt w:val="bullet"/>
+      <w:lvlText w:val="■"/>
+      <w:lvlJc w:val="left"/>
+      <w:pPr>
+        <w:ind w:left="2160" w:hanging="360"/>
+      </w:pPr>
+      <w:rPr>
+        <w:u w:val="none"/>
+      </w:rPr>
+    </w:lvl>
+    <w:lvl w:ilvl="3">
+      <w:start w:val="1"/>
+      <w:numFmt w:val="bullet"/>
+      <w:lvlText w:val="●"/>
+      <w:lvlJc w:val="left"/>
+      <w:pPr>
+        <w:ind w:left="2880" w:hanging="360"/>
+      </w:pPr>
+      <w:rPr>
+        <w:u w:val="none"/>
+      </w:rPr>
+    </w:lvl>
+    <w:lvl w:ilvl="4">
+      <w:start w:val="1"/>
+      <w:numFmt w:val="bullet"/>
+      <w:lvlText w:val="○"/>
+      <w:lvlJc w:val="left"/>
+      <w:pPr>
+        <w:ind w:left="3600" w:hanging="360"/>
+      </w:pPr>
+      <w:rPr>
+        <w:u w:val="none"/>
+      </w:rPr>
+    </w:lvl>
+    <w:lvl w:ilvl="5">
+      <w:start w:val="1"/>
+      <w:numFmt w:val="bullet"/>
+      <w:lvlText w:val="■"/>
+      <w:lvlJc w:val="left"/>
+      <w:pPr>
+        <w:ind w:left="4320" w:hanging="360"/>
+      </w:pPr>
+      <w:rPr>
+        <w:u w:val="none"/>
+      </w:rPr>
+    </w:lvl>
+    <w:lvl w:ilvl="6">
+      <w:start w:val="1"/>
+      <w:numFmt w:val="bullet"/>
+      <w:lvlText w:val="●"/>
+      <w:lvlJc w:val="left"/>
+      <w:pPr>
+        <w:ind w:left="5040" w:hanging="360"/>
+      </w:pPr>
+      <w:rPr>
+        <w:u w:val="none"/>
+      </w:rPr>
+    </w:lvl>
+    <w:lvl w:ilvl="7">
+      <w:start w:val="1"/>
+      <w:numFmt w:val="bullet"/>
+      <w:lvlText w:val="○"/>
+      <w:lvlJc w:val="left"/>
+      <w:pPr>
+        <w:ind w:left="5760" w:hanging="360"/>
+      </w:pPr>
+      <w:rPr>
+        <w:u w:val="none"/>
+      </w:rPr>
+    </w:lvl>
+    <w:lvl w:ilvl="8">
+      <w:start w:val="1"/>
+      <w:numFmt w:val="bullet"/>
+      <w:lvlText w:val="■"/>
+      <w:lvlJc w:val="left"/>
+      <w:pPr>
+        <w:ind w:left="6480" w:hanging="360"/>
+      </w:pPr>
+      <w:rPr>
+        <w:u w:val="none"/>
+      </w:rPr>
+    </w:lvl>
+  </w:abstractNum>
+  <w:abstractNum w:abstractNumId="8">
+    <w:lvl w:ilvl="0">
+      <w:start w:val="1"/>
+      <w:numFmt w:val="bullet"/>
+      <w:lvlText w:val="●"/>
+      <w:lvlJc w:val="left"/>
+      <w:pPr>
+        <w:ind w:left="1440" w:hanging="360"/>
+      </w:pPr>
+      <w:rPr>
+        <w:u w:val="none"/>
+      </w:rPr>
+    </w:lvl>
+    <w:lvl w:ilvl="1">
+      <w:start w:val="1"/>
+      <w:numFmt w:val="bullet"/>
+      <w:lvlText w:val="○"/>
+      <w:lvlJc w:val="left"/>
+      <w:pPr>
+        <w:ind w:left="2160" w:hanging="360"/>
+      </w:pPr>
+      <w:rPr>
+        <w:u w:val="none"/>
+      </w:rPr>
+    </w:lvl>
+    <w:lvl w:ilvl="2">
+      <w:start w:val="1"/>
+      <w:numFmt w:val="bullet"/>
+      <w:lvlText w:val="■"/>
+      <w:lvlJc w:val="left"/>
+      <w:pPr>
+        <w:ind w:left="2880" w:hanging="360"/>
+      </w:pPr>
+      <w:rPr>
+        <w:u w:val="none"/>
+      </w:rPr>
+    </w:lvl>
+    <w:lvl w:ilvl="3">
+      <w:start w:val="1"/>
+      <w:numFmt w:val="bullet"/>
+      <w:lvlText w:val="●"/>
+      <w:lvlJc w:val="left"/>
+      <w:pPr>
+        <w:ind w:left="3600" w:hanging="360"/>
+      </w:pPr>
+      <w:rPr>
+        <w:u w:val="none"/>
+      </w:rPr>
+    </w:lvl>
+    <w:lvl w:ilvl="4">
+      <w:start w:val="1"/>
+      <w:numFmt w:val="bullet"/>
+      <w:lvlText w:val="○"/>
+      <w:lvlJc w:val="left"/>
+      <w:pPr>
+        <w:ind w:left="4320" w:hanging="360"/>
+      </w:pPr>
+      <w:rPr>
+        <w:u w:val="none"/>
+      </w:rPr>
+    </w:lvl>
+    <w:lvl w:ilvl="5">
+      <w:start w:val="1"/>
+      <w:numFmt w:val="bullet"/>
+      <w:lvlText w:val="■"/>
+      <w:lvlJc w:val="left"/>
+      <w:pPr>
+        <w:ind w:left="5040" w:hanging="360"/>
+      </w:pPr>
+      <w:rPr>
+        <w:u w:val="none"/>
+      </w:rPr>
+    </w:lvl>
+    <w:lvl w:ilvl="6">
+      <w:start w:val="1"/>
+      <w:numFmt w:val="bullet"/>
+      <w:lvlText w:val="●"/>
+      <w:lvlJc w:val="left"/>
+      <w:pPr>
+        <w:ind w:left="5760" w:hanging="360"/>
+      </w:pPr>
+      <w:rPr>
+        <w:u w:val="none"/>
+      </w:rPr>
+    </w:lvl>
+    <w:lvl w:ilvl="7">
+      <w:start w:val="1"/>
+      <w:numFmt w:val="bullet"/>
+      <w:lvlText w:val="○"/>
+      <w:lvlJc w:val="left"/>
+      <w:pPr>
+        <w:ind w:left="6480" w:hanging="360"/>
+      </w:pPr>
+      <w:rPr>
+        <w:u w:val="none"/>
+      </w:rPr>
+    </w:lvl>
+    <w:lvl w:ilvl="8">
+      <w:start w:val="1"/>
+      <w:numFmt w:val="bullet"/>
+      <w:lvlText w:val="■"/>
+      <w:lvlJc w:val="left"/>
+      <w:pPr>
+        <w:ind w:left="7200" w:hanging="360"/>
+      </w:pPr>
+      <w:rPr>
+        <w:u w:val="none"/>
+      </w:rPr>
+    </w:lvl>
+  </w:abstractNum>
+  <w:abstractNum w:abstractNumId="9">
+    <w:lvl w:ilvl="0">
+      <w:start w:val="1"/>
+      <w:numFmt w:val="bullet"/>
+      <w:lvlText w:val="●"/>
+      <w:lvlJc w:val="left"/>
+      <w:pPr>
+        <w:ind w:left="1440" w:hanging="360"/>
+      </w:pPr>
+      <w:rPr>
+        <w:u w:val="none"/>
+      </w:rPr>
+    </w:lvl>
+    <w:lvl w:ilvl="1">
+      <w:start w:val="1"/>
+      <w:numFmt w:val="bullet"/>
+      <w:lvlText w:val="○"/>
+      <w:lvlJc w:val="left"/>
+      <w:pPr>
+        <w:ind w:left="2160" w:hanging="360"/>
+      </w:pPr>
+      <w:rPr>
+        <w:u w:val="none"/>
+      </w:rPr>
+    </w:lvl>
+    <w:lvl w:ilvl="2">
+      <w:start w:val="1"/>
+      <w:numFmt w:val="bullet"/>
+      <w:lvlText w:val="■"/>
+      <w:lvlJc w:val="left"/>
+      <w:pPr>
+        <w:ind w:left="2880" w:hanging="360"/>
+      </w:pPr>
+      <w:rPr>
+        <w:u w:val="none"/>
+      </w:rPr>
+    </w:lvl>
+    <w:lvl w:ilvl="3">
+      <w:start w:val="1"/>
+      <w:numFmt w:val="bullet"/>
+      <w:lvlText w:val="●"/>
+      <w:lvlJc w:val="left"/>
+      <w:pPr>
+        <w:ind w:left="3600" w:hanging="360"/>
+      </w:pPr>
+      <w:rPr>
+        <w:u w:val="none"/>
+      </w:rPr>
+    </w:lvl>
+    <w:lvl w:ilvl="4">
+      <w:start w:val="1"/>
+      <w:numFmt w:val="bullet"/>
+      <w:lvlText w:val="○"/>
+      <w:lvlJc w:val="left"/>
+      <w:pPr>
+        <w:ind w:left="4320" w:hanging="360"/>
+      </w:pPr>
+      <w:rPr>
+        <w:u w:val="none"/>
+      </w:rPr>
+    </w:lvl>
+    <w:lvl w:ilvl="5">
+      <w:start w:val="1"/>
+      <w:numFmt w:val="bullet"/>
+      <w:lvlText w:val="■"/>
+      <w:lvlJc w:val="left"/>
+      <w:pPr>
+        <w:ind w:left="5040" w:hanging="360"/>
+      </w:pPr>
+      <w:rPr>
+        <w:u w:val="none"/>
+      </w:rPr>
+    </w:lvl>
+    <w:lvl w:ilvl="6">
+      <w:start w:val="1"/>
+      <w:numFmt w:val="bullet"/>
+      <w:lvlText w:val="●"/>
+      <w:lvlJc w:val="left"/>
+      <w:pPr>
+        <w:ind w:left="5760" w:hanging="360"/>
+      </w:pPr>
+      <w:rPr>
+        <w:u w:val="none"/>
+      </w:rPr>
+    </w:lvl>
+    <w:lvl w:ilvl="7">
+      <w:start w:val="1"/>
+      <w:numFmt w:val="bullet"/>
+      <w:lvlText w:val="○"/>
+      <w:lvlJc w:val="left"/>
+      <w:pPr>
+        <w:ind w:left="6480" w:hanging="360"/>
+      </w:pPr>
+      <w:rPr>
+        <w:u w:val="none"/>
+      </w:rPr>
+    </w:lvl>
+    <w:lvl w:ilvl="8">
+      <w:start w:val="1"/>
+      <w:numFmt w:val="bullet"/>
+      <w:lvlText w:val="■"/>
+      <w:lvlJc w:val="left"/>
+      <w:pPr>
+        <w:ind w:left="7200" w:hanging="360"/>
+      </w:pPr>
+      <w:rPr>
+        <w:u w:val="none"/>
+      </w:rPr>
+    </w:lvl>
+  </w:abstractNum>
+  <w:abstractNum w:abstractNumId="10">
+    <w:lvl w:ilvl="0">
+      <w:start w:val="1"/>
+      <w:numFmt w:val="bullet"/>
+      <w:lvlText w:val="●"/>
+      <w:lvlJc w:val="left"/>
+      <w:pPr>
+        <w:ind w:left="1440" w:hanging="360"/>
+      </w:pPr>
+      <w:rPr>
+        <w:u w:val="none"/>
+      </w:rPr>
+    </w:lvl>
+    <w:lvl w:ilvl="1">
+      <w:start w:val="1"/>
+      <w:numFmt w:val="bullet"/>
+      <w:lvlText w:val="○"/>
+      <w:lvlJc w:val="left"/>
+      <w:pPr>
+        <w:ind w:left="2160" w:hanging="360"/>
+      </w:pPr>
+      <w:rPr>
+        <w:u w:val="none"/>
+      </w:rPr>
+    </w:lvl>
+    <w:lvl w:ilvl="2">
+      <w:start w:val="1"/>
+      <w:numFmt w:val="bullet"/>
+      <w:lvlText w:val="■"/>
+      <w:lvlJc w:val="left"/>
+      <w:pPr>
+        <w:ind w:left="2880" w:hanging="360"/>
+      </w:pPr>
+      <w:rPr>
+        <w:u w:val="none"/>
+      </w:rPr>
+    </w:lvl>
+    <w:lvl w:ilvl="3">
+      <w:start w:val="1"/>
+      <w:numFmt w:val="bullet"/>
+      <w:lvlText w:val="●"/>
+      <w:lvlJc w:val="left"/>
+      <w:pPr>
+        <w:ind w:left="3600" w:hanging="360"/>
+      </w:pPr>
+      <w:rPr>
+        <w:u w:val="none"/>
+      </w:rPr>
+    </w:lvl>
+    <w:lvl w:ilvl="4">
+      <w:start w:val="1"/>
+      <w:numFmt w:val="bullet"/>
+      <w:lvlText w:val="○"/>
+      <w:lvlJc w:val="left"/>
+      <w:pPr>
+        <w:ind w:left="4320" w:hanging="360"/>
+      </w:pPr>
+      <w:rPr>
+        <w:u w:val="none"/>
+      </w:rPr>
+    </w:lvl>
+    <w:lvl w:ilvl="5">
+      <w:start w:val="1"/>
+      <w:numFmt w:val="bullet"/>
+      <w:lvlText w:val="■"/>
+      <w:lvlJc w:val="left"/>
+      <w:pPr>
+        <w:ind w:left="5040" w:hanging="360"/>
+      </w:pPr>
+      <w:rPr>
+        <w:u w:val="none"/>
+      </w:rPr>
+    </w:lvl>
+    <w:lvl w:ilvl="6">
+      <w:start w:val="1"/>
+      <w:numFmt w:val="bullet"/>
+      <w:lvlText w:val="●"/>
+      <w:lvlJc w:val="left"/>
+      <w:pPr>
+        <w:ind w:left="5760" w:hanging="360"/>
+      </w:pPr>
+      <w:rPr>
+        <w:u w:val="none"/>
+      </w:rPr>
+    </w:lvl>
+    <w:lvl w:ilvl="7">
+      <w:start w:val="1"/>
+      <w:numFmt w:val="bullet"/>
+      <w:lvlText w:val="○"/>
+      <w:lvlJc w:val="left"/>
+      <w:pPr>
+        <w:ind w:left="6480" w:hanging="360"/>
+      </w:pPr>
+      <w:rPr>
+        <w:u w:val="none"/>
+      </w:rPr>
+    </w:lvl>
+    <w:lvl w:ilvl="8">
+      <w:start w:val="1"/>
+      <w:numFmt w:val="bullet"/>
+      <w:lvlText w:val="■"/>
+      <w:lvlJc w:val="left"/>
+      <w:pPr>
+        <w:ind w:left="7200" w:hanging="360"/>
+      </w:pPr>
+      <w:rPr>
+        <w:u w:val="none"/>
+      </w:rPr>
+    </w:lvl>
+  </w:abstractNum>
+  <w:abstractNum w:abstractNumId="11">
+    <w:lvl w:ilvl="0">
+      <w:start w:val="1"/>
+      <w:numFmt w:val="bullet"/>
+      <w:lvlText w:val="●"/>
+      <w:lvlJc w:val="left"/>
+      <w:pPr>
+        <w:ind w:left="1440" w:hanging="360"/>
+      </w:pPr>
+      <w:rPr>
+        <w:u w:val="none"/>
+      </w:rPr>
+    </w:lvl>
+    <w:lvl w:ilvl="1">
+      <w:start w:val="1"/>
+      <w:numFmt w:val="bullet"/>
+      <w:lvlText w:val="○"/>
+      <w:lvlJc w:val="left"/>
+      <w:pPr>
+        <w:ind w:left="2160" w:hanging="360"/>
+      </w:pPr>
+      <w:rPr>
+        <w:u w:val="none"/>
+      </w:rPr>
+    </w:lvl>
+    <w:lvl w:ilvl="2">
+      <w:start w:val="1"/>
+      <w:numFmt w:val="bullet"/>
+      <w:lvlText w:val="■"/>
+      <w:lvlJc w:val="left"/>
+      <w:pPr>
+        <w:ind w:left="2880" w:hanging="360"/>
+      </w:pPr>
+      <w:rPr>
+        <w:u w:val="none"/>
+      </w:rPr>
+    </w:lvl>
+    <w:lvl w:ilvl="3">
+      <w:start w:val="1"/>
+      <w:numFmt w:val="bullet"/>
+      <w:lvlText w:val="●"/>
+      <w:lvlJc w:val="left"/>
+      <w:pPr>
+        <w:ind w:left="3600" w:hanging="360"/>
+      </w:pPr>
+      <w:rPr>
+        <w:u w:val="none"/>
+      </w:rPr>
+    </w:lvl>
+    <w:lvl w:ilvl="4">
+      <w:start w:val="1"/>
+      <w:numFmt w:val="bullet"/>
+      <w:lvlText w:val="○"/>
+      <w:lvlJc w:val="left"/>
+      <w:pPr>
+        <w:ind w:left="4320" w:hanging="360"/>
+      </w:pPr>
+      <w:rPr>
+        <w:u w:val="none"/>
+      </w:rPr>
+    </w:lvl>
+    <w:lvl w:ilvl="5">
+      <w:start w:val="1"/>
+      <w:numFmt w:val="bullet"/>
+      <w:lvlText w:val="■"/>
+      <w:lvlJc w:val="left"/>
+      <w:pPr>
+        <w:ind w:left="5040" w:hanging="360"/>
+      </w:pPr>
+      <w:rPr>
+        <w:u w:val="none"/>
+      </w:rPr>
+    </w:lvl>
+    <w:lvl w:ilvl="6">
+      <w:start w:val="1"/>
+      <w:numFmt w:val="bullet"/>
+      <w:lvlText w:val="●"/>
+      <w:lvlJc w:val="left"/>
+      <w:pPr>
+        <w:ind w:left="5760" w:hanging="360"/>
+      </w:pPr>
+      <w:rPr>
+        <w:u w:val="none"/>
+      </w:rPr>
+    </w:lvl>
+    <w:lvl w:ilvl="7">
+      <w:start w:val="1"/>
+      <w:numFmt w:val="bullet"/>
+      <w:lvlText w:val="○"/>
+      <w:lvlJc w:val="left"/>
+      <w:pPr>
+        <w:ind w:left="6480" w:hanging="360"/>
+      </w:pPr>
+      <w:rPr>
+        <w:u w:val="none"/>
+      </w:rPr>
+    </w:lvl>
+    <w:lvl w:ilvl="8">
+      <w:start w:val="1"/>
+      <w:numFmt w:val="bullet"/>
+      <w:lvlText w:val="■"/>
+      <w:lvlJc w:val="left"/>
+      <w:pPr>
+        <w:ind w:left="7200" w:hanging="360"/>
+      </w:pPr>
+      <w:rPr>
+        <w:u w:val="none"/>
+      </w:rPr>
+    </w:lvl>
+  </w:abstractNum>
+  <w:abstractNum w:abstractNumId="12">
     <w:lvl w:ilvl="0">
       <w:start w:val="1"/>
       <w:numFmt w:val="bullet"/>
@@ -1489,6 +2625,21 @@
   </w:num>
   <w:num w:numId="7">
     <w:abstractNumId w:val="7"/>
+  </w:num>
+  <w:num w:numId="8">
+    <w:abstractNumId w:val="8"/>
+  </w:num>
+  <w:num w:numId="9">
+    <w:abstractNumId w:val="9"/>
+  </w:num>
+  <w:num w:numId="10">
+    <w:abstractNumId w:val="10"/>
+  </w:num>
+  <w:num w:numId="11">
+    <w:abstractNumId w:val="11"/>
+  </w:num>
+  <w:num w:numId="12">
+    <w:abstractNumId w:val="12"/>
   </w:num>
 </w:numbering>
 </file>

</xml_diff>

<commit_message>
added milestone 6 worklog
</commit_message>
<xml_diff>
--- a/Design/Milestone 1/Worklogs/worklog1 Will Yelton.docx
+++ b/Design/Milestone 1/Worklogs/worklog1 Will Yelton.docx
@@ -1430,6 +1430,115 @@
           <w:rtl w:val="0"/>
         </w:rPr>
         <w:t xml:space="preserve">Helped a little bit with the control unit design.</w:t>
+      </w:r>
+    </w:p>
+    <w:p>
+      <w:pPr>
+        <w:spacing w:after="280" w:before="280" w:lineRule="auto"/>
+        <w:ind w:left="720" w:right="600" w:firstLine="0"/>
+        <w:rPr/>
+      </w:pPr>
+      <w:r>
+        <w:rPr>
+          <w:b w:val="1"/>
+          <w:rtl w:val="0"/>
+        </w:rPr>
+        <w:t xml:space="preserve">MILESTONE 6 WORK:</w:t>
+      </w:r>
+      <w:r>
+        <w:rPr>
+          <w:rtl w:val="0"/>
+        </w:rPr>
+      </w:r>
+    </w:p>
+    <w:p>
+      <w:pPr>
+        <w:spacing w:after="280" w:before="280" w:lineRule="auto"/>
+        <w:ind w:left="720" w:right="600" w:firstLine="0"/>
+        <w:rPr>
+          <w:u w:val="single"/>
+        </w:rPr>
+      </w:pPr>
+      <w:r>
+        <w:rPr>
+          <w:u w:val="single"/>
+          <w:rtl w:val="0"/>
+        </w:rPr>
+        <w:t xml:space="preserve">Saturday, February 15, 2020</w:t>
+      </w:r>
+    </w:p>
+    <w:p>
+      <w:pPr>
+        <w:spacing w:after="280" w:before="280" w:lineRule="auto"/>
+        <w:ind w:left="720" w:right="600" w:firstLine="0"/>
+        <w:rPr/>
+      </w:pPr>
+      <w:r>
+        <w:rPr>
+          <w:rtl w:val="0"/>
+        </w:rPr>
+        <w:t xml:space="preserve">Wired the datapath [1 hour]</w:t>
+      </w:r>
+    </w:p>
+    <w:p>
+      <w:pPr>
+        <w:spacing w:after="280" w:before="280" w:lineRule="auto"/>
+        <w:ind w:left="720" w:right="600" w:firstLine="0"/>
+        <w:rPr/>
+      </w:pPr>
+      <w:r>
+        <w:rPr>
+          <w:u w:val="single"/>
+          <w:rtl w:val="0"/>
+        </w:rPr>
+        <w:t xml:space="preserve">Tuesday, February 18, 2020</w:t>
+      </w:r>
+      <w:r>
+        <w:rPr>
+          <w:rtl w:val="0"/>
+        </w:rPr>
+      </w:r>
+    </w:p>
+    <w:p>
+      <w:pPr>
+        <w:spacing w:after="280" w:before="280" w:lineRule="auto"/>
+        <w:ind w:left="720" w:right="600" w:firstLine="0"/>
+        <w:rPr/>
+      </w:pPr>
+      <w:r>
+        <w:rPr>
+          <w:rtl w:val="0"/>
+        </w:rPr>
+        <w:t xml:space="preserve">Started testing instructions on the datapath [2 hours]</w:t>
+      </w:r>
+    </w:p>
+    <w:p>
+      <w:pPr>
+        <w:spacing w:after="280" w:before="280" w:lineRule="auto"/>
+        <w:ind w:left="720" w:right="600" w:firstLine="0"/>
+        <w:rPr>
+          <w:u w:val="single"/>
+        </w:rPr>
+      </w:pPr>
+      <w:r>
+        <w:rPr>
+          <w:u w:val="single"/>
+          <w:rtl w:val="0"/>
+        </w:rPr>
+        <w:t xml:space="preserve">Wednesday, February 19, 2020</w:t>
+      </w:r>
+    </w:p>
+    <w:p>
+      <w:pPr>
+        <w:spacing w:after="280" w:before="280" w:lineRule="auto"/>
+        <w:ind w:left="720" w:right="600" w:firstLine="0"/>
+        <w:rPr/>
+      </w:pPr>
+      <w:r>
+        <w:rPr>
+          <w:rtl w:val="0"/>
+        </w:rPr>
+        <w:t xml:space="preserve">Finished testing all of the instructions on the datapath [7 hours]</w:t>
       </w:r>
       <w:r>
         <w:rPr>

</xml_diff>